<commit_message>
database and er added
</commit_message>
<xml_diff>
--- a/Database design, E-R diagram, Normalization.docx
+++ b/Database design, E-R diagram, Normalization.docx
@@ -1,6 +1,6 @@
 
 <file path=word/document.xml><?xml version="1.0" encoding="utf-8"?>
-<w:document xmlns:wpc="http://schemas.microsoft.com/office/word/2010/wordprocessingCanvas" xmlns:cx="http://schemas.microsoft.com/office/drawing/2014/chartex" xmlns:cx1="http://schemas.microsoft.com/office/drawing/2015/9/8/chartex" xmlns:cx2="http://schemas.microsoft.com/office/drawing/2015/10/21/chartex" xmlns:cx3="http://schemas.microsoft.com/office/drawing/2016/5/9/chartex" xmlns:cx4="http://schemas.microsoft.com/office/drawing/2016/5/10/chartex" xmlns:cx5="http://schemas.microsoft.com/office/drawing/2016/5/11/chartex" xmlns:cx6="http://schemas.microsoft.com/office/drawing/2016/5/12/chartex" xmlns:cx7="http://schemas.microsoft.com/office/drawing/2016/5/13/chartex" xmlns:cx8="http://schemas.microsoft.com/office/drawing/2016/5/14/chartex" xmlns:mc="http://schemas.openxmlformats.org/markup-compatibility/2006" xmlns:aink="http://schemas.microsoft.com/office/drawing/2016/ink" xmlns:am3d="http://schemas.microsoft.com/office/drawing/2017/model3d" xmlns:o="urn:schemas-microsoft-com:office:office" xmlns:r="http://schemas.openxmlformats.org/officeDocument/2006/relationships" xmlns:m="http://schemas.openxmlformats.org/officeDocument/2006/math" xmlns:v="urn:schemas-microsoft-com:vml" xmlns:wp14="http://schemas.microsoft.com/office/word/2010/wordprocessingDrawing" xmlns:wp="http://schemas.openxmlformats.org/drawingml/2006/wordprocessingDrawing" xmlns:w10="urn:schemas-microsoft-com:office:word" xmlns:w="http://schemas.openxmlformats.org/wordprocessingml/2006/main" xmlns:w14="http://schemas.microsoft.com/office/word/2010/wordml" xmlns:w15="http://schemas.microsoft.com/office/word/2012/wordml" xmlns:w16cid="http://schemas.microsoft.com/office/word/2016/wordml/cid" xmlns:w16se="http://schemas.microsoft.com/office/word/2015/wordml/symex" xmlns:wpg="http://schemas.microsoft.com/office/word/2010/wordprocessingGroup" xmlns:wpi="http://schemas.microsoft.com/office/word/2010/wordprocessingInk" xmlns:wne="http://schemas.microsoft.com/office/word/2006/wordml" xmlns:wps="http://schemas.microsoft.com/office/word/2010/wordprocessingShape" mc:Ignorable="w14 w15 w16se w16cid wp14">
+<w:document xmlns:wpc="http://schemas.microsoft.com/office/word/2010/wordprocessingCanvas" xmlns:mc="http://schemas.openxmlformats.org/markup-compatibility/2006" xmlns:o="urn:schemas-microsoft-com:office:office" xmlns:r="http://schemas.openxmlformats.org/officeDocument/2006/relationships" xmlns:m="http://schemas.openxmlformats.org/officeDocument/2006/math" xmlns:v="urn:schemas-microsoft-com:vml" xmlns:wp14="http://schemas.microsoft.com/office/word/2010/wordprocessingDrawing" xmlns:wp="http://schemas.openxmlformats.org/drawingml/2006/wordprocessingDrawing" xmlns:w10="urn:schemas-microsoft-com:office:word" xmlns:w="http://schemas.openxmlformats.org/wordprocessingml/2006/main" xmlns:w14="http://schemas.microsoft.com/office/word/2010/wordml" xmlns:w15="http://schemas.microsoft.com/office/word/2012/wordml" xmlns:wpg="http://schemas.microsoft.com/office/word/2010/wordprocessingGroup" xmlns:wpi="http://schemas.microsoft.com/office/word/2010/wordprocessingInk" xmlns:wne="http://schemas.microsoft.com/office/word/2006/wordml" xmlns:wps="http://schemas.microsoft.com/office/word/2010/wordprocessingShape" mc:Ignorable="w14 w15 wp14">
   <w:body>
     <w:p>
       <w:pPr>
@@ -112,7 +112,7 @@
                     <pic:cNvPicPr/>
                   </pic:nvPicPr>
                   <pic:blipFill>
-                    <a:blip r:embed="rId4"/>
+                    <a:blip r:embed="rId5"/>
                     <a:stretch>
                       <a:fillRect/>
                     </a:stretch>
@@ -147,6 +147,15 @@
         <w:t xml:space="preserve">The main entities include Users, Products, Categories, Orders, </w:t>
       </w:r>
       <w:proofErr w:type="spellStart"/>
+      <w:r>
+        <w:rPr>
+          <w:rFonts w:ascii="Times New Roman" w:hAnsi="Times New Roman" w:cs="Times New Roman"/>
+          <w:sz w:val="24"/>
+          <w:szCs w:val="24"/>
+        </w:rPr>
+        <w:t>OrderDetails</w:t>
+      </w:r>
+      <w:proofErr w:type="spellEnd"/>
       <w:proofErr w:type="gramStart"/>
       <w:r>
         <w:rPr>
@@ -154,44 +163,511 @@
           <w:sz w:val="24"/>
           <w:szCs w:val="24"/>
         </w:rPr>
+        <w:t>,  Cart</w:t>
+      </w:r>
+      <w:proofErr w:type="gramEnd"/>
+      <w:r>
+        <w:rPr>
+          <w:rFonts w:ascii="Times New Roman" w:hAnsi="Times New Roman" w:cs="Times New Roman"/>
+          <w:sz w:val="24"/>
+          <w:szCs w:val="24"/>
+        </w:rPr>
+        <w:t xml:space="preserve"> etc</w:t>
+      </w:r>
+      <w:r>
+        <w:rPr>
+          <w:rFonts w:ascii="Times New Roman" w:hAnsi="Times New Roman" w:cs="Times New Roman"/>
+          <w:sz w:val="24"/>
+          <w:szCs w:val="24"/>
+        </w:rPr>
+        <w:t>. Attributes and primary keys are defined for each</w:t>
+      </w:r>
+      <w:r>
+        <w:rPr>
+          <w:rFonts w:ascii="Times New Roman" w:hAnsi="Times New Roman" w:cs="Times New Roman"/>
+          <w:sz w:val="24"/>
+          <w:szCs w:val="24"/>
+        </w:rPr>
+        <w:t>’</w:t>
+      </w:r>
+    </w:p>
+    <w:p>
+      <w:pPr>
+        <w:ind w:right="1887"/>
+        <w:jc w:val="both"/>
+        <w:rPr>
+          <w:rFonts w:ascii="Times New Roman" w:hAnsi="Times New Roman" w:cs="Times New Roman"/>
+          <w:sz w:val="24"/>
+          <w:szCs w:val="24"/>
+        </w:rPr>
+      </w:pPr>
+    </w:p>
+    <w:p>
+      <w:pPr>
+        <w:ind w:right="1887"/>
+        <w:jc w:val="both"/>
+        <w:rPr>
+          <w:rFonts w:ascii="Times New Roman" w:hAnsi="Times New Roman" w:cs="Times New Roman"/>
+          <w:sz w:val="24"/>
+          <w:szCs w:val="24"/>
+        </w:rPr>
+      </w:pPr>
+    </w:p>
+    <w:p>
+      <w:pPr>
+        <w:ind w:right="1887"/>
+        <w:jc w:val="both"/>
+        <w:rPr>
+          <w:rFonts w:ascii="Times New Roman" w:hAnsi="Times New Roman" w:cs="Times New Roman"/>
+          <w:sz w:val="24"/>
+          <w:szCs w:val="24"/>
+        </w:rPr>
+      </w:pPr>
+    </w:p>
+    <w:p>
+      <w:pPr>
+        <w:pStyle w:val="Heading1"/>
+      </w:pPr>
+      <w:r>
+        <w:lastRenderedPageBreak/>
+        <w:t>Online Shopping Application - Database Design</w:t>
+      </w:r>
+    </w:p>
+    <w:p>
+      <w:pPr>
+        <w:pStyle w:val="Heading2"/>
+      </w:pPr>
+      <w:r>
+        <w:t>1. Database Design</w:t>
+      </w:r>
+    </w:p>
+    <w:p>
+      <w:r>
+        <w:t>Based on the project requirements, the following tables are proposed:</w:t>
+      </w:r>
+    </w:p>
+    <w:p>
+      <w:pPr>
+        <w:pStyle w:val="Heading3"/>
+      </w:pPr>
+      <w:r>
+        <w:t>1. Users</w:t>
+      </w:r>
+    </w:p>
+    <w:p>
+      <w:pPr>
+        <w:pStyle w:val="ListBullet"/>
+      </w:pPr>
+      <w:r>
+        <w:t xml:space="preserve">- </w:t>
+      </w:r>
+      <w:proofErr w:type="spellStart"/>
+      <w:r>
+        <w:t>UserID</w:t>
+      </w:r>
+      <w:proofErr w:type="spellEnd"/>
+      <w:r>
+        <w:t xml:space="preserve"> (Primary Key)</w:t>
+      </w:r>
+    </w:p>
+    <w:p>
+      <w:pPr>
+        <w:pStyle w:val="ListBullet"/>
+      </w:pPr>
+      <w:r>
+        <w:t>- Name</w:t>
+      </w:r>
+    </w:p>
+    <w:p>
+      <w:pPr>
+        <w:pStyle w:val="ListBullet"/>
+      </w:pPr>
+      <w:r>
+        <w:t>- Email (Unique)</w:t>
+      </w:r>
+    </w:p>
+    <w:p>
+      <w:pPr>
+        <w:pStyle w:val="ListBullet"/>
+      </w:pPr>
+      <w:r>
+        <w:t>- Password</w:t>
+      </w:r>
+    </w:p>
+    <w:p>
+      <w:pPr>
+        <w:pStyle w:val="ListBullet"/>
+      </w:pPr>
+      <w:r>
+        <w:t>- Address</w:t>
+      </w:r>
+    </w:p>
+    <w:p>
+      <w:pPr>
+        <w:pStyle w:val="ListBullet"/>
+      </w:pPr>
+      <w:r>
+        <w:t>- Phone</w:t>
+      </w:r>
+    </w:p>
+    <w:p>
+      <w:pPr>
+        <w:pStyle w:val="ListBullet"/>
+      </w:pPr>
+      <w:r>
+        <w:t>- Role (User/Admin)</w:t>
+      </w:r>
+    </w:p>
+    <w:p>
+      <w:pPr>
+        <w:pStyle w:val="Heading3"/>
+      </w:pPr>
+      <w:r>
+        <w:t>2. Products</w:t>
+      </w:r>
+    </w:p>
+    <w:p>
+      <w:pPr>
+        <w:pStyle w:val="ListBullet"/>
+      </w:pPr>
+      <w:r>
+        <w:t xml:space="preserve">- </w:t>
+      </w:r>
+      <w:proofErr w:type="spellStart"/>
+      <w:r>
+        <w:t>ProductID</w:t>
+      </w:r>
+      <w:proofErr w:type="spellEnd"/>
+      <w:r>
+        <w:t xml:space="preserve"> (Primary Key)</w:t>
+      </w:r>
+    </w:p>
+    <w:p>
+      <w:pPr>
+        <w:pStyle w:val="ListBullet"/>
+      </w:pPr>
+      <w:r>
+        <w:t>- Name</w:t>
+      </w:r>
+    </w:p>
+    <w:p>
+      <w:pPr>
+        <w:pStyle w:val="ListBullet"/>
+      </w:pPr>
+      <w:r>
+        <w:t>- Description</w:t>
+      </w:r>
+    </w:p>
+    <w:p>
+      <w:pPr>
+        <w:pStyle w:val="ListBullet"/>
+      </w:pPr>
+      <w:r>
+        <w:t>- Price</w:t>
+      </w:r>
+    </w:p>
+    <w:p>
+      <w:pPr>
+        <w:pStyle w:val="ListBullet"/>
+      </w:pPr>
+      <w:r>
+        <w:t>- Stock</w:t>
+      </w:r>
+    </w:p>
+    <w:p>
+      <w:pPr>
+        <w:pStyle w:val="ListBullet"/>
+      </w:pPr>
+      <w:r>
+        <w:t xml:space="preserve">- </w:t>
+      </w:r>
+      <w:proofErr w:type="spellStart"/>
+      <w:r>
+        <w:t>CategoryID</w:t>
+      </w:r>
+      <w:proofErr w:type="spellEnd"/>
+      <w:r>
+        <w:t xml:space="preserve"> (Foreign Key)</w:t>
+      </w:r>
+    </w:p>
+    <w:p>
+      <w:pPr>
+        <w:pStyle w:val="ListBullet"/>
+      </w:pPr>
+      <w:r>
+        <w:t xml:space="preserve">- </w:t>
+      </w:r>
+      <w:proofErr w:type="spellStart"/>
+      <w:r>
+        <w:t>ImageURL</w:t>
+      </w:r>
+      <w:proofErr w:type="spellEnd"/>
+    </w:p>
+    <w:p>
+      <w:pPr>
+        <w:pStyle w:val="Heading3"/>
+      </w:pPr>
+      <w:r>
+        <w:t>3. Categories</w:t>
+      </w:r>
+    </w:p>
+    <w:p>
+      <w:pPr>
+        <w:pStyle w:val="ListBullet"/>
+      </w:pPr>
+      <w:r>
+        <w:t xml:space="preserve">- </w:t>
+      </w:r>
+      <w:proofErr w:type="spellStart"/>
+      <w:r>
+        <w:t>CategoryID</w:t>
+      </w:r>
+      <w:proofErr w:type="spellEnd"/>
+      <w:r>
+        <w:t xml:space="preserve"> (Primary Key)</w:t>
+      </w:r>
+    </w:p>
+    <w:p>
+      <w:pPr>
+        <w:pStyle w:val="ListBullet"/>
+      </w:pPr>
+      <w:r>
+        <w:t xml:space="preserve">- </w:t>
+      </w:r>
+      <w:proofErr w:type="spellStart"/>
+      <w:r>
+        <w:t>CategoryName</w:t>
+      </w:r>
+      <w:proofErr w:type="spellEnd"/>
+    </w:p>
+    <w:p>
+      <w:pPr>
+        <w:pStyle w:val="Heading3"/>
+      </w:pPr>
+      <w:r>
+        <w:t>4. Orders</w:t>
+      </w:r>
+    </w:p>
+    <w:p>
+      <w:pPr>
+        <w:pStyle w:val="ListBullet"/>
+      </w:pPr>
+      <w:r>
+        <w:t xml:space="preserve">- </w:t>
+      </w:r>
+      <w:proofErr w:type="spellStart"/>
+      <w:r>
+        <w:t>OrderID</w:t>
+      </w:r>
+      <w:proofErr w:type="spellEnd"/>
+      <w:r>
+        <w:t xml:space="preserve"> (Primary Key)</w:t>
+      </w:r>
+    </w:p>
+    <w:p>
+      <w:pPr>
+        <w:pStyle w:val="ListBullet"/>
+      </w:pPr>
+      <w:r>
+        <w:t xml:space="preserve">- </w:t>
+      </w:r>
+      <w:proofErr w:type="spellStart"/>
+      <w:r>
+        <w:t>UserID</w:t>
+      </w:r>
+      <w:proofErr w:type="spellEnd"/>
+      <w:r>
+        <w:t xml:space="preserve"> (Foreign Key)</w:t>
+      </w:r>
+    </w:p>
+    <w:p>
+      <w:pPr>
+        <w:pStyle w:val="ListBullet"/>
+      </w:pPr>
+      <w:r>
+        <w:t xml:space="preserve">- </w:t>
+      </w:r>
+      <w:proofErr w:type="spellStart"/>
+      <w:r>
+        <w:t>OrderDate</w:t>
+      </w:r>
+      <w:proofErr w:type="spellEnd"/>
+    </w:p>
+    <w:p>
+      <w:pPr>
+        <w:pStyle w:val="ListBullet"/>
+      </w:pPr>
+      <w:r>
+        <w:t xml:space="preserve">- </w:t>
+      </w:r>
+      <w:proofErr w:type="spellStart"/>
+      <w:r>
+        <w:t>TotalAmount</w:t>
+      </w:r>
+      <w:proofErr w:type="spellEnd"/>
+    </w:p>
+    <w:p>
+      <w:pPr>
+        <w:pStyle w:val="ListBullet"/>
+      </w:pPr>
+      <w:r>
+        <w:t>- Status (Pending/Shipped/Delivered)</w:t>
+      </w:r>
+    </w:p>
+    <w:p>
+      <w:pPr>
+        <w:pStyle w:val="Heading3"/>
+      </w:pPr>
+      <w:r>
+        <w:t xml:space="preserve">5. </w:t>
+      </w:r>
+      <w:proofErr w:type="spellStart"/>
+      <w:r>
         <w:t>OrderDetails</w:t>
       </w:r>
       <w:proofErr w:type="spellEnd"/>
-      <w:r>
-        <w:rPr>
-          <w:rFonts w:ascii="Times New Roman" w:hAnsi="Times New Roman" w:cs="Times New Roman"/>
-          <w:sz w:val="24"/>
-          <w:szCs w:val="24"/>
-        </w:rPr>
-        <w:t>,  Cart</w:t>
-      </w:r>
-      <w:proofErr w:type="gramEnd"/>
-      <w:r>
-        <w:rPr>
-          <w:rFonts w:ascii="Times New Roman" w:hAnsi="Times New Roman" w:cs="Times New Roman"/>
-          <w:sz w:val="24"/>
-          <w:szCs w:val="24"/>
-        </w:rPr>
-        <w:t xml:space="preserve"> etc</w:t>
-      </w:r>
-      <w:r>
-        <w:rPr>
-          <w:rFonts w:ascii="Times New Roman" w:hAnsi="Times New Roman" w:cs="Times New Roman"/>
-          <w:sz w:val="24"/>
-          <w:szCs w:val="24"/>
-        </w:rPr>
-        <w:t>. Attributes and primary keys are defined for each</w:t>
-      </w:r>
-      <w:r>
-        <w:rPr>
-          <w:rFonts w:ascii="Times New Roman" w:hAnsi="Times New Roman" w:cs="Times New Roman"/>
-          <w:sz w:val="24"/>
-          <w:szCs w:val="24"/>
-        </w:rPr>
-        <w:t>’</w:t>
+    </w:p>
+    <w:p>
+      <w:pPr>
+        <w:pStyle w:val="ListBullet"/>
+      </w:pPr>
+      <w:r>
+        <w:t xml:space="preserve">- </w:t>
+      </w:r>
+      <w:proofErr w:type="spellStart"/>
+      <w:r>
+        <w:t>OrderDetailID</w:t>
+      </w:r>
+      <w:proofErr w:type="spellEnd"/>
+      <w:r>
+        <w:t xml:space="preserve"> (Primary Key)</w:t>
+      </w:r>
+    </w:p>
+    <w:p>
+      <w:pPr>
+        <w:pStyle w:val="ListBullet"/>
+      </w:pPr>
+      <w:r>
+        <w:t xml:space="preserve">- </w:t>
+      </w:r>
+      <w:proofErr w:type="spellStart"/>
+      <w:r>
+        <w:t>OrderID</w:t>
+      </w:r>
+      <w:proofErr w:type="spellEnd"/>
+      <w:r>
+        <w:t xml:space="preserve"> (Foreign Key)</w:t>
+      </w:r>
+    </w:p>
+    <w:p>
+      <w:pPr>
+        <w:pStyle w:val="ListBullet"/>
+      </w:pPr>
+      <w:r>
+        <w:t xml:space="preserve">- </w:t>
+      </w:r>
+      <w:proofErr w:type="spellStart"/>
+      <w:r>
+        <w:t>ProductID</w:t>
+      </w:r>
+      <w:proofErr w:type="spellEnd"/>
+      <w:r>
+        <w:t xml:space="preserve"> (Foreign Key)</w:t>
+      </w:r>
+    </w:p>
+    <w:p>
+      <w:pPr>
+        <w:pStyle w:val="ListBullet"/>
+      </w:pPr>
+      <w:r>
+        <w:t>- Quantity</w:t>
       </w:r>
       <w:bookmarkStart w:id="0" w:name="_GoBack"/>
       <w:bookmarkEnd w:id="0"/>
+    </w:p>
+    <w:p>
+      <w:pPr>
+        <w:pStyle w:val="ListBullet"/>
+      </w:pPr>
+      <w:r>
+        <w:t>- Subtotal</w:t>
+      </w:r>
+    </w:p>
+    <w:p>
+      <w:pPr>
+        <w:pStyle w:val="Heading3"/>
+      </w:pPr>
+      <w:r>
+        <w:t>6. Cart</w:t>
+      </w:r>
+    </w:p>
+    <w:p>
+      <w:pPr>
+        <w:pStyle w:val="ListBullet"/>
+      </w:pPr>
+      <w:r>
+        <w:t xml:space="preserve">- </w:t>
+      </w:r>
+      <w:proofErr w:type="spellStart"/>
+      <w:r>
+        <w:t>CartID</w:t>
+      </w:r>
+      <w:proofErr w:type="spellEnd"/>
+      <w:r>
+        <w:t xml:space="preserve"> (Primary Key)</w:t>
+      </w:r>
+    </w:p>
+    <w:p>
+      <w:pPr>
+        <w:pStyle w:val="ListBullet"/>
+      </w:pPr>
+      <w:r>
+        <w:lastRenderedPageBreak/>
+        <w:t xml:space="preserve">- </w:t>
+      </w:r>
+      <w:proofErr w:type="spellStart"/>
+      <w:r>
+        <w:t>UserID</w:t>
+      </w:r>
+      <w:proofErr w:type="spellEnd"/>
+      <w:r>
+        <w:t xml:space="preserve"> (Foreign Key)</w:t>
+      </w:r>
+    </w:p>
+    <w:p>
+      <w:pPr>
+        <w:pStyle w:val="ListBullet"/>
+      </w:pPr>
+      <w:r>
+        <w:t xml:space="preserve">- </w:t>
+      </w:r>
+      <w:proofErr w:type="spellStart"/>
+      <w:r>
+        <w:t>ProductID</w:t>
+      </w:r>
+      <w:proofErr w:type="spellEnd"/>
+      <w:r>
+        <w:t xml:space="preserve"> (Foreign Key)</w:t>
+      </w:r>
+    </w:p>
+    <w:p>
+      <w:pPr>
+        <w:pStyle w:val="ListBullet"/>
+      </w:pPr>
+      <w:r>
+        <w:t>- Quantity</w:t>
+      </w:r>
+    </w:p>
+    <w:p>
+      <w:pPr>
+        <w:ind w:right="1887"/>
+        <w:jc w:val="both"/>
+        <w:rPr>
+          <w:rFonts w:ascii="Times New Roman" w:hAnsi="Times New Roman" w:cs="Times New Roman"/>
+          <w:sz w:val="24"/>
+          <w:szCs w:val="24"/>
+        </w:rPr>
+      </w:pPr>
     </w:p>
     <w:sectPr>
       <w:pgSz w:w="12240" w:h="15840"/>
@@ -203,8 +679,37 @@
 </w:document>
 </file>
 
+<file path=word/numbering.xml><?xml version="1.0" encoding="utf-8"?>
+<w:numbering xmlns:wpc="http://schemas.microsoft.com/office/word/2010/wordprocessingCanvas" xmlns:mc="http://schemas.openxmlformats.org/markup-compatibility/2006" xmlns:o="urn:schemas-microsoft-com:office:office" xmlns:r="http://schemas.openxmlformats.org/officeDocument/2006/relationships" xmlns:m="http://schemas.openxmlformats.org/officeDocument/2006/math" xmlns:v="urn:schemas-microsoft-com:vml" xmlns:wp14="http://schemas.microsoft.com/office/word/2010/wordprocessingDrawing" xmlns:wp="http://schemas.openxmlformats.org/drawingml/2006/wordprocessingDrawing" xmlns:w10="urn:schemas-microsoft-com:office:word" xmlns:w="http://schemas.openxmlformats.org/wordprocessingml/2006/main" xmlns:w14="http://schemas.microsoft.com/office/word/2010/wordml" xmlns:w15="http://schemas.microsoft.com/office/word/2012/wordml" xmlns:wpg="http://schemas.microsoft.com/office/word/2010/wordprocessingGroup" xmlns:wpi="http://schemas.microsoft.com/office/word/2010/wordprocessingInk" xmlns:wne="http://schemas.microsoft.com/office/word/2006/wordml" xmlns:wps="http://schemas.microsoft.com/office/word/2010/wordprocessingShape" mc:Ignorable="w14 w15 wp14">
+  <w:abstractNum w:abstractNumId="0">
+    <w:nsid w:val="FFFFFF89"/>
+    <w:multiLevelType w:val="singleLevel"/>
+    <w:tmpl w:val="BD48F588"/>
+    <w:lvl w:ilvl="0">
+      <w:start w:val="1"/>
+      <w:numFmt w:val="bullet"/>
+      <w:pStyle w:val="ListBullet"/>
+      <w:lvlText w:val=""/>
+      <w:lvlJc w:val="left"/>
+      <w:pPr>
+        <w:tabs>
+          <w:tab w:val="num" w:pos="360"/>
+        </w:tabs>
+        <w:ind w:left="360" w:hanging="360"/>
+      </w:pPr>
+      <w:rPr>
+        <w:rFonts w:ascii="Symbol" w:hAnsi="Symbol" w:hint="default"/>
+      </w:rPr>
+    </w:lvl>
+  </w:abstractNum>
+  <w:num w:numId="1">
+    <w:abstractNumId w:val="0"/>
+  </w:num>
+</w:numbering>
+</file>
+
 <file path=word/styles.xml><?xml version="1.0" encoding="utf-8"?>
-<w:styles xmlns:mc="http://schemas.openxmlformats.org/markup-compatibility/2006" xmlns:r="http://schemas.openxmlformats.org/officeDocument/2006/relationships" xmlns:w="http://schemas.openxmlformats.org/wordprocessingml/2006/main" xmlns:w14="http://schemas.microsoft.com/office/word/2010/wordml" xmlns:w15="http://schemas.microsoft.com/office/word/2012/wordml" xmlns:w16cid="http://schemas.microsoft.com/office/word/2016/wordml/cid" xmlns:w16se="http://schemas.microsoft.com/office/word/2015/wordml/symex" mc:Ignorable="w14 w15 w16se w16cid">
+<w:styles xmlns:mc="http://schemas.openxmlformats.org/markup-compatibility/2006" xmlns:r="http://schemas.openxmlformats.org/officeDocument/2006/relationships" xmlns:w="http://schemas.openxmlformats.org/wordprocessingml/2006/main" xmlns:w14="http://schemas.microsoft.com/office/word/2010/wordml" xmlns:w15="http://schemas.microsoft.com/office/word/2012/wordml" mc:Ignorable="w14 w15">
   <w:docDefaults>
     <w:rPrDefault>
       <w:rPr>
@@ -220,7 +725,7 @@
       </w:pPr>
     </w:pPrDefault>
   </w:docDefaults>
-  <w:latentStyles w:defLockedState="0" w:defUIPriority="99" w:defSemiHidden="0" w:defUnhideWhenUsed="0" w:defQFormat="0" w:count="375">
+  <w:latentStyles w:defLockedState="0" w:defUIPriority="99" w:defSemiHidden="0" w:defUnhideWhenUsed="0" w:defQFormat="0" w:count="371">
     <w:lsdException w:name="Normal" w:uiPriority="0" w:qFormat="1"/>
     <w:lsdException w:name="heading 1" w:uiPriority="9" w:qFormat="1"/>
     <w:lsdException w:name="heading 2" w:semiHidden="1" w:uiPriority="9" w:unhideWhenUsed="1" w:qFormat="1"/>
@@ -326,6 +831,7 @@
     <w:lsdException w:name="HTML Sample" w:semiHidden="1" w:unhideWhenUsed="1"/>
     <w:lsdException w:name="HTML Typewriter" w:semiHidden="1" w:unhideWhenUsed="1"/>
     <w:lsdException w:name="HTML Variable" w:semiHidden="1" w:unhideWhenUsed="1"/>
+    <w:lsdException w:name="Normal Table" w:semiHidden="1" w:unhideWhenUsed="1"/>
     <w:lsdException w:name="annotation subject" w:semiHidden="1" w:unhideWhenUsed="1"/>
     <w:lsdException w:name="No List" w:semiHidden="1" w:unhideWhenUsed="1"/>
     <w:lsdException w:name="Outline List 1" w:semiHidden="1" w:unhideWhenUsed="1"/>
@@ -369,8 +875,10 @@
     <w:lsdException w:name="Table Elegant" w:semiHidden="1" w:unhideWhenUsed="1"/>
     <w:lsdException w:name="Table Professional" w:semiHidden="1" w:unhideWhenUsed="1"/>
     <w:lsdException w:name="Table Subtle 1" w:semiHidden="1" w:unhideWhenUsed="1"/>
+    <w:lsdException w:name="Table Subtle 2" w:semiHidden="1" w:unhideWhenUsed="1"/>
     <w:lsdException w:name="Table Web 1" w:semiHidden="1" w:unhideWhenUsed="1"/>
     <w:lsdException w:name="Table Web 2" w:semiHidden="1" w:unhideWhenUsed="1"/>
+    <w:lsdException w:name="Table Web 3" w:semiHidden="1" w:unhideWhenUsed="1"/>
     <w:lsdException w:name="Balloon Text" w:semiHidden="1" w:unhideWhenUsed="1"/>
     <w:lsdException w:name="Table Grid" w:uiPriority="39"/>
     <w:lsdException w:name="Table Theme" w:semiHidden="1" w:unhideWhenUsed="1"/>
@@ -589,14 +1097,79 @@
     <w:lsdException w:name="List Table 5 Dark Accent 6" w:uiPriority="50"/>
     <w:lsdException w:name="List Table 6 Colorful Accent 6" w:uiPriority="51"/>
     <w:lsdException w:name="List Table 7 Colorful Accent 6" w:uiPriority="52"/>
-    <w:lsdException w:name="Mention" w:semiHidden="1" w:unhideWhenUsed="1"/>
-    <w:lsdException w:name="Smart Hyperlink" w:semiHidden="1" w:unhideWhenUsed="1"/>
-    <w:lsdException w:name="Hashtag" w:semiHidden="1" w:unhideWhenUsed="1"/>
-    <w:lsdException w:name="Unresolved Mention" w:semiHidden="1" w:unhideWhenUsed="1"/>
   </w:latentStyles>
   <w:style w:type="paragraph" w:default="1" w:styleId="Normal">
     <w:name w:val="Normal"/>
     <w:qFormat/>
+  </w:style>
+  <w:style w:type="paragraph" w:styleId="Heading1">
+    <w:name w:val="heading 1"/>
+    <w:basedOn w:val="Normal"/>
+    <w:next w:val="Normal"/>
+    <w:link w:val="Heading1Char"/>
+    <w:uiPriority w:val="9"/>
+    <w:qFormat/>
+    <w:rsid w:val="00DC19D7"/>
+    <w:pPr>
+      <w:keepNext/>
+      <w:keepLines/>
+      <w:spacing w:before="480" w:after="0" w:line="276" w:lineRule="auto"/>
+      <w:outlineLvl w:val="0"/>
+    </w:pPr>
+    <w:rPr>
+      <w:rFonts w:asciiTheme="majorHAnsi" w:eastAsiaTheme="majorEastAsia" w:hAnsiTheme="majorHAnsi" w:cstheme="majorBidi"/>
+      <w:b/>
+      <w:bCs/>
+      <w:color w:val="2E74B5" w:themeColor="accent1" w:themeShade="BF"/>
+      <w:sz w:val="28"/>
+      <w:szCs w:val="28"/>
+    </w:rPr>
+  </w:style>
+  <w:style w:type="paragraph" w:styleId="Heading2">
+    <w:name w:val="heading 2"/>
+    <w:basedOn w:val="Normal"/>
+    <w:next w:val="Normal"/>
+    <w:link w:val="Heading2Char"/>
+    <w:uiPriority w:val="9"/>
+    <w:unhideWhenUsed/>
+    <w:qFormat/>
+    <w:rsid w:val="00DC19D7"/>
+    <w:pPr>
+      <w:keepNext/>
+      <w:keepLines/>
+      <w:spacing w:before="200" w:after="0" w:line="276" w:lineRule="auto"/>
+      <w:outlineLvl w:val="1"/>
+    </w:pPr>
+    <w:rPr>
+      <w:rFonts w:asciiTheme="majorHAnsi" w:eastAsiaTheme="majorEastAsia" w:hAnsiTheme="majorHAnsi" w:cstheme="majorBidi"/>
+      <w:b/>
+      <w:bCs/>
+      <w:color w:val="5B9BD5" w:themeColor="accent1"/>
+      <w:sz w:val="26"/>
+      <w:szCs w:val="26"/>
+    </w:rPr>
+  </w:style>
+  <w:style w:type="paragraph" w:styleId="Heading3">
+    <w:name w:val="heading 3"/>
+    <w:basedOn w:val="Normal"/>
+    <w:next w:val="Normal"/>
+    <w:link w:val="Heading3Char"/>
+    <w:uiPriority w:val="9"/>
+    <w:unhideWhenUsed/>
+    <w:qFormat/>
+    <w:rsid w:val="00DC19D7"/>
+    <w:pPr>
+      <w:keepNext/>
+      <w:keepLines/>
+      <w:spacing w:before="200" w:after="0" w:line="276" w:lineRule="auto"/>
+      <w:outlineLvl w:val="2"/>
+    </w:pPr>
+    <w:rPr>
+      <w:rFonts w:asciiTheme="majorHAnsi" w:eastAsiaTheme="majorEastAsia" w:hAnsiTheme="majorHAnsi" w:cstheme="majorBidi"/>
+      <w:b/>
+      <w:bCs/>
+      <w:color w:val="5B9BD5" w:themeColor="accent1"/>
+    </w:rPr>
   </w:style>
   <w:style w:type="character" w:default="1" w:styleId="DefaultParagraphFont">
     <w:name w:val="Default Paragraph Font"/>
@@ -624,6 +1197,66 @@
     <w:uiPriority w:val="99"/>
     <w:semiHidden/>
     <w:unhideWhenUsed/>
+  </w:style>
+  <w:style w:type="character" w:customStyle="1" w:styleId="Heading1Char">
+    <w:name w:val="Heading 1 Char"/>
+    <w:basedOn w:val="DefaultParagraphFont"/>
+    <w:link w:val="Heading1"/>
+    <w:uiPriority w:val="9"/>
+    <w:rsid w:val="00DC19D7"/>
+    <w:rPr>
+      <w:rFonts w:asciiTheme="majorHAnsi" w:eastAsiaTheme="majorEastAsia" w:hAnsiTheme="majorHAnsi" w:cstheme="majorBidi"/>
+      <w:b/>
+      <w:bCs/>
+      <w:color w:val="2E74B5" w:themeColor="accent1" w:themeShade="BF"/>
+      <w:sz w:val="28"/>
+      <w:szCs w:val="28"/>
+    </w:rPr>
+  </w:style>
+  <w:style w:type="character" w:customStyle="1" w:styleId="Heading2Char">
+    <w:name w:val="Heading 2 Char"/>
+    <w:basedOn w:val="DefaultParagraphFont"/>
+    <w:link w:val="Heading2"/>
+    <w:uiPriority w:val="9"/>
+    <w:rsid w:val="00DC19D7"/>
+    <w:rPr>
+      <w:rFonts w:asciiTheme="majorHAnsi" w:eastAsiaTheme="majorEastAsia" w:hAnsiTheme="majorHAnsi" w:cstheme="majorBidi"/>
+      <w:b/>
+      <w:bCs/>
+      <w:color w:val="5B9BD5" w:themeColor="accent1"/>
+      <w:sz w:val="26"/>
+      <w:szCs w:val="26"/>
+    </w:rPr>
+  </w:style>
+  <w:style w:type="character" w:customStyle="1" w:styleId="Heading3Char">
+    <w:name w:val="Heading 3 Char"/>
+    <w:basedOn w:val="DefaultParagraphFont"/>
+    <w:link w:val="Heading3"/>
+    <w:uiPriority w:val="9"/>
+    <w:rsid w:val="00DC19D7"/>
+    <w:rPr>
+      <w:rFonts w:asciiTheme="majorHAnsi" w:eastAsiaTheme="majorEastAsia" w:hAnsiTheme="majorHAnsi" w:cstheme="majorBidi"/>
+      <w:b/>
+      <w:bCs/>
+      <w:color w:val="5B9BD5" w:themeColor="accent1"/>
+    </w:rPr>
+  </w:style>
+  <w:style w:type="paragraph" w:styleId="ListBullet">
+    <w:name w:val="List Bullet"/>
+    <w:basedOn w:val="Normal"/>
+    <w:uiPriority w:val="99"/>
+    <w:unhideWhenUsed/>
+    <w:rsid w:val="00DC19D7"/>
+    <w:pPr>
+      <w:numPr>
+        <w:numId w:val="1"/>
+      </w:numPr>
+      <w:spacing w:after="200" w:line="276" w:lineRule="auto"/>
+      <w:contextualSpacing/>
+    </w:pPr>
+    <w:rPr>
+      <w:rFonts w:eastAsiaTheme="minorEastAsia"/>
+    </w:rPr>
   </w:style>
 </w:styles>
 </file>

</xml_diff>

<commit_message>
database and E-R diagram modified again
</commit_message>
<xml_diff>
--- a/Database design, E-R diagram, Normalization.docx
+++ b/Database design, E-R diagram, Normalization.docx
@@ -4,6 +4,1058 @@
   <w:body>
     <w:p>
       <w:pPr>
+        <w:pStyle w:val="Heading1"/>
+        <w:jc w:val="center"/>
+        <w:rPr>
+          <w:rFonts w:ascii="Times New Roman" w:hAnsi="Times New Roman" w:cs="Times New Roman"/>
+          <w:sz w:val="36"/>
+          <w:szCs w:val="36"/>
+        </w:rPr>
+      </w:pPr>
+      <w:r>
+        <w:rPr>
+          <w:rFonts w:ascii="Times New Roman" w:hAnsi="Times New Roman" w:cs="Times New Roman"/>
+          <w:sz w:val="36"/>
+          <w:szCs w:val="36"/>
+        </w:rPr>
+        <w:t xml:space="preserve">Online Shopping Application </w:t>
+      </w:r>
+    </w:p>
+    <w:p/>
+    <w:p/>
+    <w:p>
+      <w:pPr>
+        <w:pStyle w:val="Heading2"/>
+        <w:rPr>
+          <w:rFonts w:ascii="Times New Roman" w:hAnsi="Times New Roman" w:cs="Times New Roman"/>
+          <w:sz w:val="32"/>
+          <w:szCs w:val="32"/>
+        </w:rPr>
+      </w:pPr>
+      <w:r>
+        <w:rPr>
+          <w:rFonts w:ascii="Times New Roman" w:hAnsi="Times New Roman" w:cs="Times New Roman"/>
+          <w:sz w:val="32"/>
+          <w:szCs w:val="32"/>
+        </w:rPr>
+        <w:t>1. Database Design</w:t>
+      </w:r>
+    </w:p>
+    <w:p>
+      <w:pPr>
+        <w:rPr>
+          <w:rFonts w:ascii="Times New Roman" w:hAnsi="Times New Roman" w:cs="Times New Roman"/>
+          <w:sz w:val="24"/>
+          <w:szCs w:val="24"/>
+        </w:rPr>
+      </w:pPr>
+      <w:r>
+        <w:rPr>
+          <w:rFonts w:ascii="Times New Roman" w:hAnsi="Times New Roman" w:cs="Times New Roman"/>
+          <w:sz w:val="24"/>
+          <w:szCs w:val="24"/>
+        </w:rPr>
+        <w:t>Based on the project requirements, the following tables are proposed:</w:t>
+      </w:r>
+    </w:p>
+    <w:p>
+      <w:pPr>
+        <w:rPr>
+          <w:rFonts w:ascii="Times New Roman" w:hAnsi="Times New Roman" w:cs="Times New Roman"/>
+          <w:sz w:val="24"/>
+          <w:szCs w:val="24"/>
+        </w:rPr>
+      </w:pPr>
+    </w:p>
+    <w:p>
+      <w:pPr>
+        <w:pStyle w:val="Heading3"/>
+        <w:numPr>
+          <w:ilvl w:val="0"/>
+          <w:numId w:val="2"/>
+        </w:numPr>
+        <w:rPr>
+          <w:rFonts w:ascii="Times New Roman" w:hAnsi="Times New Roman" w:cs="Times New Roman"/>
+          <w:sz w:val="24"/>
+          <w:szCs w:val="24"/>
+        </w:rPr>
+      </w:pPr>
+      <w:r>
+        <w:rPr>
+          <w:rFonts w:ascii="Times New Roman" w:hAnsi="Times New Roman" w:cs="Times New Roman"/>
+          <w:sz w:val="24"/>
+          <w:szCs w:val="24"/>
+        </w:rPr>
+        <w:t>Users</w:t>
+      </w:r>
+    </w:p>
+    <w:p/>
+    <w:p>
+      <w:pPr>
+        <w:pStyle w:val="ListBullet"/>
+        <w:rPr>
+          <w:rFonts w:ascii="Times New Roman" w:hAnsi="Times New Roman" w:cs="Times New Roman"/>
+          <w:sz w:val="24"/>
+          <w:szCs w:val="24"/>
+        </w:rPr>
+      </w:pPr>
+      <w:r>
+        <w:rPr>
+          <w:rFonts w:ascii="Times New Roman" w:hAnsi="Times New Roman" w:cs="Times New Roman"/>
+          <w:sz w:val="24"/>
+          <w:szCs w:val="24"/>
+        </w:rPr>
+        <w:t xml:space="preserve">- </w:t>
+      </w:r>
+      <w:proofErr w:type="spellStart"/>
+      <w:r>
+        <w:rPr>
+          <w:rFonts w:ascii="Times New Roman" w:hAnsi="Times New Roman" w:cs="Times New Roman"/>
+          <w:sz w:val="24"/>
+          <w:szCs w:val="24"/>
+        </w:rPr>
+        <w:t>UserID</w:t>
+      </w:r>
+      <w:proofErr w:type="spellEnd"/>
+      <w:r>
+        <w:rPr>
+          <w:rFonts w:ascii="Times New Roman" w:hAnsi="Times New Roman" w:cs="Times New Roman"/>
+          <w:sz w:val="24"/>
+          <w:szCs w:val="24"/>
+        </w:rPr>
+        <w:t xml:space="preserve"> (Primary Key)</w:t>
+      </w:r>
+    </w:p>
+    <w:p>
+      <w:pPr>
+        <w:pStyle w:val="ListBullet"/>
+        <w:rPr>
+          <w:rFonts w:ascii="Times New Roman" w:hAnsi="Times New Roman" w:cs="Times New Roman"/>
+          <w:sz w:val="24"/>
+          <w:szCs w:val="24"/>
+        </w:rPr>
+      </w:pPr>
+      <w:r>
+        <w:rPr>
+          <w:rFonts w:ascii="Times New Roman" w:hAnsi="Times New Roman" w:cs="Times New Roman"/>
+          <w:sz w:val="24"/>
+          <w:szCs w:val="24"/>
+        </w:rPr>
+        <w:t>- Name</w:t>
+      </w:r>
+    </w:p>
+    <w:p>
+      <w:pPr>
+        <w:pStyle w:val="ListBullet"/>
+        <w:rPr>
+          <w:rFonts w:ascii="Times New Roman" w:hAnsi="Times New Roman" w:cs="Times New Roman"/>
+          <w:sz w:val="24"/>
+          <w:szCs w:val="24"/>
+        </w:rPr>
+      </w:pPr>
+      <w:r>
+        <w:rPr>
+          <w:rFonts w:ascii="Times New Roman" w:hAnsi="Times New Roman" w:cs="Times New Roman"/>
+          <w:sz w:val="24"/>
+          <w:szCs w:val="24"/>
+        </w:rPr>
+        <w:t>- Email (Unique)</w:t>
+      </w:r>
+    </w:p>
+    <w:p>
+      <w:pPr>
+        <w:pStyle w:val="ListBullet"/>
+        <w:rPr>
+          <w:rFonts w:ascii="Times New Roman" w:hAnsi="Times New Roman" w:cs="Times New Roman"/>
+          <w:sz w:val="24"/>
+          <w:szCs w:val="24"/>
+        </w:rPr>
+      </w:pPr>
+      <w:r>
+        <w:rPr>
+          <w:rFonts w:ascii="Times New Roman" w:hAnsi="Times New Roman" w:cs="Times New Roman"/>
+          <w:sz w:val="24"/>
+          <w:szCs w:val="24"/>
+        </w:rPr>
+        <w:t>- Password</w:t>
+      </w:r>
+    </w:p>
+    <w:p>
+      <w:pPr>
+        <w:pStyle w:val="ListBullet"/>
+        <w:rPr>
+          <w:rFonts w:ascii="Times New Roman" w:hAnsi="Times New Roman" w:cs="Times New Roman"/>
+          <w:sz w:val="24"/>
+          <w:szCs w:val="24"/>
+        </w:rPr>
+      </w:pPr>
+      <w:r>
+        <w:rPr>
+          <w:rFonts w:ascii="Times New Roman" w:hAnsi="Times New Roman" w:cs="Times New Roman"/>
+          <w:sz w:val="24"/>
+          <w:szCs w:val="24"/>
+        </w:rPr>
+        <w:t>- Address</w:t>
+      </w:r>
+    </w:p>
+    <w:p>
+      <w:pPr>
+        <w:pStyle w:val="ListBullet"/>
+        <w:rPr>
+          <w:rFonts w:ascii="Times New Roman" w:hAnsi="Times New Roman" w:cs="Times New Roman"/>
+          <w:sz w:val="24"/>
+          <w:szCs w:val="24"/>
+        </w:rPr>
+      </w:pPr>
+      <w:r>
+        <w:rPr>
+          <w:rFonts w:ascii="Times New Roman" w:hAnsi="Times New Roman" w:cs="Times New Roman"/>
+          <w:sz w:val="24"/>
+          <w:szCs w:val="24"/>
+        </w:rPr>
+        <w:t>- Phone</w:t>
+      </w:r>
+    </w:p>
+    <w:p>
+      <w:pPr>
+        <w:pStyle w:val="ListBullet"/>
+        <w:rPr>
+          <w:rFonts w:ascii="Times New Roman" w:hAnsi="Times New Roman" w:cs="Times New Roman"/>
+          <w:sz w:val="24"/>
+          <w:szCs w:val="24"/>
+        </w:rPr>
+      </w:pPr>
+      <w:r>
+        <w:rPr>
+          <w:rFonts w:ascii="Times New Roman" w:hAnsi="Times New Roman" w:cs="Times New Roman"/>
+          <w:sz w:val="24"/>
+          <w:szCs w:val="24"/>
+        </w:rPr>
+        <w:t>- Role (User/Admin)</w:t>
+      </w:r>
+    </w:p>
+    <w:p>
+      <w:pPr>
+        <w:pStyle w:val="Heading3"/>
+        <w:numPr>
+          <w:ilvl w:val="0"/>
+          <w:numId w:val="2"/>
+        </w:numPr>
+        <w:rPr>
+          <w:rFonts w:ascii="Times New Roman" w:hAnsi="Times New Roman" w:cs="Times New Roman"/>
+          <w:sz w:val="24"/>
+          <w:szCs w:val="24"/>
+        </w:rPr>
+      </w:pPr>
+      <w:r>
+        <w:rPr>
+          <w:rFonts w:ascii="Times New Roman" w:hAnsi="Times New Roman" w:cs="Times New Roman"/>
+          <w:sz w:val="24"/>
+          <w:szCs w:val="24"/>
+        </w:rPr>
+        <w:t>Products</w:t>
+      </w:r>
+    </w:p>
+    <w:p>
+      <w:pPr>
+        <w:pStyle w:val="ListParagraph"/>
+      </w:pPr>
+    </w:p>
+    <w:p>
+      <w:pPr>
+        <w:pStyle w:val="ListBullet"/>
+        <w:rPr>
+          <w:rFonts w:ascii="Times New Roman" w:hAnsi="Times New Roman" w:cs="Times New Roman"/>
+          <w:sz w:val="24"/>
+          <w:szCs w:val="24"/>
+        </w:rPr>
+      </w:pPr>
+      <w:r>
+        <w:rPr>
+          <w:rFonts w:ascii="Times New Roman" w:hAnsi="Times New Roman" w:cs="Times New Roman"/>
+          <w:sz w:val="24"/>
+          <w:szCs w:val="24"/>
+        </w:rPr>
+        <w:t xml:space="preserve">- </w:t>
+      </w:r>
+      <w:proofErr w:type="spellStart"/>
+      <w:r>
+        <w:rPr>
+          <w:rFonts w:ascii="Times New Roman" w:hAnsi="Times New Roman" w:cs="Times New Roman"/>
+          <w:sz w:val="24"/>
+          <w:szCs w:val="24"/>
+        </w:rPr>
+        <w:t>ProductID</w:t>
+      </w:r>
+      <w:proofErr w:type="spellEnd"/>
+      <w:r>
+        <w:rPr>
+          <w:rFonts w:ascii="Times New Roman" w:hAnsi="Times New Roman" w:cs="Times New Roman"/>
+          <w:sz w:val="24"/>
+          <w:szCs w:val="24"/>
+        </w:rPr>
+        <w:t xml:space="preserve"> (Primary Key)</w:t>
+      </w:r>
+    </w:p>
+    <w:p>
+      <w:pPr>
+        <w:pStyle w:val="ListBullet"/>
+        <w:rPr>
+          <w:rFonts w:ascii="Times New Roman" w:hAnsi="Times New Roman" w:cs="Times New Roman"/>
+          <w:sz w:val="24"/>
+          <w:szCs w:val="24"/>
+        </w:rPr>
+      </w:pPr>
+      <w:r>
+        <w:rPr>
+          <w:rFonts w:ascii="Times New Roman" w:hAnsi="Times New Roman" w:cs="Times New Roman"/>
+          <w:sz w:val="24"/>
+          <w:szCs w:val="24"/>
+        </w:rPr>
+        <w:t>- Name</w:t>
+      </w:r>
+    </w:p>
+    <w:p>
+      <w:pPr>
+        <w:pStyle w:val="ListBullet"/>
+        <w:rPr>
+          <w:rFonts w:ascii="Times New Roman" w:hAnsi="Times New Roman" w:cs="Times New Roman"/>
+          <w:sz w:val="24"/>
+          <w:szCs w:val="24"/>
+        </w:rPr>
+      </w:pPr>
+      <w:r>
+        <w:rPr>
+          <w:rFonts w:ascii="Times New Roman" w:hAnsi="Times New Roman" w:cs="Times New Roman"/>
+          <w:sz w:val="24"/>
+          <w:szCs w:val="24"/>
+        </w:rPr>
+        <w:t>- Description</w:t>
+      </w:r>
+    </w:p>
+    <w:p>
+      <w:pPr>
+        <w:pStyle w:val="ListBullet"/>
+        <w:rPr>
+          <w:rFonts w:ascii="Times New Roman" w:hAnsi="Times New Roman" w:cs="Times New Roman"/>
+          <w:sz w:val="24"/>
+          <w:szCs w:val="24"/>
+        </w:rPr>
+      </w:pPr>
+      <w:r>
+        <w:rPr>
+          <w:rFonts w:ascii="Times New Roman" w:hAnsi="Times New Roman" w:cs="Times New Roman"/>
+          <w:sz w:val="24"/>
+          <w:szCs w:val="24"/>
+        </w:rPr>
+        <w:t>- Price</w:t>
+      </w:r>
+    </w:p>
+    <w:p>
+      <w:pPr>
+        <w:pStyle w:val="ListBullet"/>
+        <w:rPr>
+          <w:rFonts w:ascii="Times New Roman" w:hAnsi="Times New Roman" w:cs="Times New Roman"/>
+          <w:sz w:val="24"/>
+          <w:szCs w:val="24"/>
+        </w:rPr>
+      </w:pPr>
+      <w:r>
+        <w:rPr>
+          <w:rFonts w:ascii="Times New Roman" w:hAnsi="Times New Roman" w:cs="Times New Roman"/>
+          <w:sz w:val="24"/>
+          <w:szCs w:val="24"/>
+        </w:rPr>
+        <w:t>- Stock</w:t>
+      </w:r>
+    </w:p>
+    <w:p>
+      <w:pPr>
+        <w:pStyle w:val="ListBullet"/>
+        <w:rPr>
+          <w:rFonts w:ascii="Times New Roman" w:hAnsi="Times New Roman" w:cs="Times New Roman"/>
+          <w:sz w:val="24"/>
+          <w:szCs w:val="24"/>
+        </w:rPr>
+      </w:pPr>
+      <w:r>
+        <w:rPr>
+          <w:rFonts w:ascii="Times New Roman" w:hAnsi="Times New Roman" w:cs="Times New Roman"/>
+          <w:sz w:val="24"/>
+          <w:szCs w:val="24"/>
+        </w:rPr>
+        <w:t xml:space="preserve">- </w:t>
+      </w:r>
+      <w:proofErr w:type="spellStart"/>
+      <w:r>
+        <w:rPr>
+          <w:rFonts w:ascii="Times New Roman" w:hAnsi="Times New Roman" w:cs="Times New Roman"/>
+          <w:sz w:val="24"/>
+          <w:szCs w:val="24"/>
+        </w:rPr>
+        <w:t>CategoryID</w:t>
+      </w:r>
+      <w:proofErr w:type="spellEnd"/>
+      <w:r>
+        <w:rPr>
+          <w:rFonts w:ascii="Times New Roman" w:hAnsi="Times New Roman" w:cs="Times New Roman"/>
+          <w:sz w:val="24"/>
+          <w:szCs w:val="24"/>
+        </w:rPr>
+        <w:t xml:space="preserve"> (Foreign Key)</w:t>
+      </w:r>
+    </w:p>
+    <w:p>
+      <w:pPr>
+        <w:pStyle w:val="ListBullet"/>
+        <w:rPr>
+          <w:rFonts w:ascii="Times New Roman" w:hAnsi="Times New Roman" w:cs="Times New Roman"/>
+          <w:sz w:val="24"/>
+          <w:szCs w:val="24"/>
+        </w:rPr>
+      </w:pPr>
+      <w:r>
+        <w:rPr>
+          <w:rFonts w:ascii="Times New Roman" w:hAnsi="Times New Roman" w:cs="Times New Roman"/>
+          <w:sz w:val="24"/>
+          <w:szCs w:val="24"/>
+        </w:rPr>
+        <w:t xml:space="preserve">- </w:t>
+      </w:r>
+      <w:proofErr w:type="spellStart"/>
+      <w:r>
+        <w:rPr>
+          <w:rFonts w:ascii="Times New Roman" w:hAnsi="Times New Roman" w:cs="Times New Roman"/>
+          <w:sz w:val="24"/>
+          <w:szCs w:val="24"/>
+        </w:rPr>
+        <w:t>ImageURL</w:t>
+      </w:r>
+      <w:proofErr w:type="spellEnd"/>
+    </w:p>
+    <w:p>
+      <w:pPr>
+        <w:pStyle w:val="ListBullet"/>
+        <w:numPr>
+          <w:ilvl w:val="0"/>
+          <w:numId w:val="0"/>
+        </w:numPr>
+        <w:ind w:left="360"/>
+        <w:rPr>
+          <w:rFonts w:ascii="Times New Roman" w:hAnsi="Times New Roman" w:cs="Times New Roman"/>
+          <w:sz w:val="24"/>
+          <w:szCs w:val="24"/>
+        </w:rPr>
+      </w:pPr>
+    </w:p>
+    <w:p>
+      <w:pPr>
+        <w:pStyle w:val="Heading3"/>
+        <w:numPr>
+          <w:ilvl w:val="0"/>
+          <w:numId w:val="2"/>
+        </w:numPr>
+        <w:rPr>
+          <w:rFonts w:ascii="Times New Roman" w:hAnsi="Times New Roman" w:cs="Times New Roman"/>
+          <w:sz w:val="24"/>
+          <w:szCs w:val="24"/>
+        </w:rPr>
+      </w:pPr>
+      <w:r>
+        <w:rPr>
+          <w:rFonts w:ascii="Times New Roman" w:hAnsi="Times New Roman" w:cs="Times New Roman"/>
+          <w:sz w:val="24"/>
+          <w:szCs w:val="24"/>
+        </w:rPr>
+        <w:t>Categories</w:t>
+      </w:r>
+    </w:p>
+    <w:p>
+      <w:pPr>
+        <w:pStyle w:val="ListParagraph"/>
+      </w:pPr>
+    </w:p>
+    <w:p>
+      <w:pPr>
+        <w:pStyle w:val="ListBullet"/>
+        <w:rPr>
+          <w:rFonts w:ascii="Times New Roman" w:hAnsi="Times New Roman" w:cs="Times New Roman"/>
+          <w:sz w:val="24"/>
+          <w:szCs w:val="24"/>
+        </w:rPr>
+      </w:pPr>
+      <w:r>
+        <w:rPr>
+          <w:rFonts w:ascii="Times New Roman" w:hAnsi="Times New Roman" w:cs="Times New Roman"/>
+          <w:sz w:val="24"/>
+          <w:szCs w:val="24"/>
+        </w:rPr>
+        <w:t xml:space="preserve">- </w:t>
+      </w:r>
+      <w:proofErr w:type="spellStart"/>
+      <w:r>
+        <w:rPr>
+          <w:rFonts w:ascii="Times New Roman" w:hAnsi="Times New Roman" w:cs="Times New Roman"/>
+          <w:sz w:val="24"/>
+          <w:szCs w:val="24"/>
+        </w:rPr>
+        <w:t>CategoryID</w:t>
+      </w:r>
+      <w:proofErr w:type="spellEnd"/>
+      <w:r>
+        <w:rPr>
+          <w:rFonts w:ascii="Times New Roman" w:hAnsi="Times New Roman" w:cs="Times New Roman"/>
+          <w:sz w:val="24"/>
+          <w:szCs w:val="24"/>
+        </w:rPr>
+        <w:t xml:space="preserve"> (Primary Key)</w:t>
+      </w:r>
+    </w:p>
+    <w:p>
+      <w:pPr>
+        <w:pStyle w:val="ListBullet"/>
+        <w:rPr>
+          <w:rFonts w:ascii="Times New Roman" w:hAnsi="Times New Roman" w:cs="Times New Roman"/>
+          <w:sz w:val="24"/>
+          <w:szCs w:val="24"/>
+        </w:rPr>
+      </w:pPr>
+      <w:r>
+        <w:rPr>
+          <w:rFonts w:ascii="Times New Roman" w:hAnsi="Times New Roman" w:cs="Times New Roman"/>
+          <w:sz w:val="24"/>
+          <w:szCs w:val="24"/>
+        </w:rPr>
+        <w:t xml:space="preserve">- </w:t>
+      </w:r>
+      <w:proofErr w:type="spellStart"/>
+      <w:r>
+        <w:rPr>
+          <w:rFonts w:ascii="Times New Roman" w:hAnsi="Times New Roman" w:cs="Times New Roman"/>
+          <w:sz w:val="24"/>
+          <w:szCs w:val="24"/>
+        </w:rPr>
+        <w:t>CategoryName</w:t>
+      </w:r>
+      <w:proofErr w:type="spellEnd"/>
+    </w:p>
+    <w:p>
+      <w:pPr>
+        <w:pStyle w:val="ListBullet"/>
+        <w:numPr>
+          <w:ilvl w:val="0"/>
+          <w:numId w:val="0"/>
+        </w:numPr>
+        <w:ind w:left="360"/>
+        <w:rPr>
+          <w:rFonts w:ascii="Times New Roman" w:hAnsi="Times New Roman" w:cs="Times New Roman"/>
+          <w:sz w:val="24"/>
+          <w:szCs w:val="24"/>
+        </w:rPr>
+      </w:pPr>
+    </w:p>
+    <w:p>
+      <w:pPr>
+        <w:pStyle w:val="Heading3"/>
+        <w:numPr>
+          <w:ilvl w:val="0"/>
+          <w:numId w:val="2"/>
+        </w:numPr>
+        <w:rPr>
+          <w:rFonts w:ascii="Times New Roman" w:hAnsi="Times New Roman" w:cs="Times New Roman"/>
+          <w:sz w:val="24"/>
+          <w:szCs w:val="24"/>
+        </w:rPr>
+      </w:pPr>
+      <w:r>
+        <w:rPr>
+          <w:rFonts w:ascii="Times New Roman" w:hAnsi="Times New Roman" w:cs="Times New Roman"/>
+          <w:sz w:val="24"/>
+          <w:szCs w:val="24"/>
+        </w:rPr>
+        <w:t>Orders</w:t>
+      </w:r>
+    </w:p>
+    <w:p>
+      <w:pPr>
+        <w:pStyle w:val="ListParagraph"/>
+      </w:pPr>
+    </w:p>
+    <w:p>
+      <w:pPr>
+        <w:pStyle w:val="ListBullet"/>
+        <w:rPr>
+          <w:rFonts w:ascii="Times New Roman" w:hAnsi="Times New Roman" w:cs="Times New Roman"/>
+          <w:sz w:val="24"/>
+          <w:szCs w:val="24"/>
+        </w:rPr>
+      </w:pPr>
+      <w:r>
+        <w:rPr>
+          <w:rFonts w:ascii="Times New Roman" w:hAnsi="Times New Roman" w:cs="Times New Roman"/>
+          <w:sz w:val="24"/>
+          <w:szCs w:val="24"/>
+        </w:rPr>
+        <w:lastRenderedPageBreak/>
+        <w:t xml:space="preserve">- </w:t>
+      </w:r>
+      <w:proofErr w:type="spellStart"/>
+      <w:r>
+        <w:rPr>
+          <w:rFonts w:ascii="Times New Roman" w:hAnsi="Times New Roman" w:cs="Times New Roman"/>
+          <w:sz w:val="24"/>
+          <w:szCs w:val="24"/>
+        </w:rPr>
+        <w:t>OrderID</w:t>
+      </w:r>
+      <w:proofErr w:type="spellEnd"/>
+      <w:r>
+        <w:rPr>
+          <w:rFonts w:ascii="Times New Roman" w:hAnsi="Times New Roman" w:cs="Times New Roman"/>
+          <w:sz w:val="24"/>
+          <w:szCs w:val="24"/>
+        </w:rPr>
+        <w:t xml:space="preserve"> (Primary Key)</w:t>
+      </w:r>
+    </w:p>
+    <w:p>
+      <w:pPr>
+        <w:pStyle w:val="ListBullet"/>
+        <w:rPr>
+          <w:rFonts w:ascii="Times New Roman" w:hAnsi="Times New Roman" w:cs="Times New Roman"/>
+          <w:sz w:val="24"/>
+          <w:szCs w:val="24"/>
+        </w:rPr>
+      </w:pPr>
+      <w:r>
+        <w:rPr>
+          <w:rFonts w:ascii="Times New Roman" w:hAnsi="Times New Roman" w:cs="Times New Roman"/>
+          <w:sz w:val="24"/>
+          <w:szCs w:val="24"/>
+        </w:rPr>
+        <w:t xml:space="preserve">- </w:t>
+      </w:r>
+      <w:proofErr w:type="spellStart"/>
+      <w:r>
+        <w:rPr>
+          <w:rFonts w:ascii="Times New Roman" w:hAnsi="Times New Roman" w:cs="Times New Roman"/>
+          <w:sz w:val="24"/>
+          <w:szCs w:val="24"/>
+        </w:rPr>
+        <w:t>UserID</w:t>
+      </w:r>
+      <w:proofErr w:type="spellEnd"/>
+      <w:r>
+        <w:rPr>
+          <w:rFonts w:ascii="Times New Roman" w:hAnsi="Times New Roman" w:cs="Times New Roman"/>
+          <w:sz w:val="24"/>
+          <w:szCs w:val="24"/>
+        </w:rPr>
+        <w:t xml:space="preserve"> (Foreign Key)</w:t>
+      </w:r>
+    </w:p>
+    <w:p>
+      <w:pPr>
+        <w:pStyle w:val="ListBullet"/>
+        <w:rPr>
+          <w:rFonts w:ascii="Times New Roman" w:hAnsi="Times New Roman" w:cs="Times New Roman"/>
+          <w:sz w:val="24"/>
+          <w:szCs w:val="24"/>
+        </w:rPr>
+      </w:pPr>
+      <w:r>
+        <w:rPr>
+          <w:rFonts w:ascii="Times New Roman" w:hAnsi="Times New Roman" w:cs="Times New Roman"/>
+          <w:sz w:val="24"/>
+          <w:szCs w:val="24"/>
+        </w:rPr>
+        <w:t xml:space="preserve">- </w:t>
+      </w:r>
+      <w:proofErr w:type="spellStart"/>
+      <w:r>
+        <w:rPr>
+          <w:rFonts w:ascii="Times New Roman" w:hAnsi="Times New Roman" w:cs="Times New Roman"/>
+          <w:sz w:val="24"/>
+          <w:szCs w:val="24"/>
+        </w:rPr>
+        <w:t>OrderDate</w:t>
+      </w:r>
+      <w:proofErr w:type="spellEnd"/>
+    </w:p>
+    <w:p>
+      <w:pPr>
+        <w:pStyle w:val="ListBullet"/>
+        <w:rPr>
+          <w:rFonts w:ascii="Times New Roman" w:hAnsi="Times New Roman" w:cs="Times New Roman"/>
+          <w:sz w:val="24"/>
+          <w:szCs w:val="24"/>
+        </w:rPr>
+      </w:pPr>
+      <w:r>
+        <w:rPr>
+          <w:rFonts w:ascii="Times New Roman" w:hAnsi="Times New Roman" w:cs="Times New Roman"/>
+          <w:sz w:val="24"/>
+          <w:szCs w:val="24"/>
+        </w:rPr>
+        <w:t xml:space="preserve">- </w:t>
+      </w:r>
+      <w:proofErr w:type="spellStart"/>
+      <w:r>
+        <w:rPr>
+          <w:rFonts w:ascii="Times New Roman" w:hAnsi="Times New Roman" w:cs="Times New Roman"/>
+          <w:sz w:val="24"/>
+          <w:szCs w:val="24"/>
+        </w:rPr>
+        <w:t>TotalAmount</w:t>
+      </w:r>
+      <w:proofErr w:type="spellEnd"/>
+    </w:p>
+    <w:p>
+      <w:pPr>
+        <w:pStyle w:val="ListBullet"/>
+        <w:rPr>
+          <w:rFonts w:ascii="Times New Roman" w:hAnsi="Times New Roman" w:cs="Times New Roman"/>
+          <w:sz w:val="24"/>
+          <w:szCs w:val="24"/>
+        </w:rPr>
+      </w:pPr>
+      <w:r>
+        <w:rPr>
+          <w:rFonts w:ascii="Times New Roman" w:hAnsi="Times New Roman" w:cs="Times New Roman"/>
+          <w:sz w:val="24"/>
+          <w:szCs w:val="24"/>
+        </w:rPr>
+        <w:t>- Status (Pending/Shipped/Delivered)</w:t>
+      </w:r>
+    </w:p>
+    <w:p>
+      <w:pPr>
+        <w:pStyle w:val="Heading3"/>
+        <w:numPr>
+          <w:ilvl w:val="0"/>
+          <w:numId w:val="2"/>
+        </w:numPr>
+        <w:rPr>
+          <w:rFonts w:ascii="Times New Roman" w:hAnsi="Times New Roman" w:cs="Times New Roman"/>
+          <w:sz w:val="24"/>
+          <w:szCs w:val="24"/>
+        </w:rPr>
+      </w:pPr>
+      <w:proofErr w:type="spellStart"/>
+      <w:r>
+        <w:rPr>
+          <w:rFonts w:ascii="Times New Roman" w:hAnsi="Times New Roman" w:cs="Times New Roman"/>
+          <w:sz w:val="24"/>
+          <w:szCs w:val="24"/>
+        </w:rPr>
+        <w:t>OrderDetails</w:t>
+      </w:r>
+      <w:proofErr w:type="spellEnd"/>
+    </w:p>
+    <w:p>
+      <w:pPr>
+        <w:pStyle w:val="ListParagraph"/>
+      </w:pPr>
+    </w:p>
+    <w:p>
+      <w:pPr>
+        <w:pStyle w:val="ListBullet"/>
+        <w:rPr>
+          <w:rFonts w:ascii="Times New Roman" w:hAnsi="Times New Roman" w:cs="Times New Roman"/>
+          <w:sz w:val="24"/>
+          <w:szCs w:val="24"/>
+        </w:rPr>
+      </w:pPr>
+      <w:r>
+        <w:rPr>
+          <w:rFonts w:ascii="Times New Roman" w:hAnsi="Times New Roman" w:cs="Times New Roman"/>
+          <w:sz w:val="24"/>
+          <w:szCs w:val="24"/>
+        </w:rPr>
+        <w:t xml:space="preserve">- </w:t>
+      </w:r>
+      <w:proofErr w:type="spellStart"/>
+      <w:r>
+        <w:rPr>
+          <w:rFonts w:ascii="Times New Roman" w:hAnsi="Times New Roman" w:cs="Times New Roman"/>
+          <w:sz w:val="24"/>
+          <w:szCs w:val="24"/>
+        </w:rPr>
+        <w:t>OrderDetailID</w:t>
+      </w:r>
+      <w:proofErr w:type="spellEnd"/>
+      <w:r>
+        <w:rPr>
+          <w:rFonts w:ascii="Times New Roman" w:hAnsi="Times New Roman" w:cs="Times New Roman"/>
+          <w:sz w:val="24"/>
+          <w:szCs w:val="24"/>
+        </w:rPr>
+        <w:t xml:space="preserve"> (Primary Key)</w:t>
+      </w:r>
+    </w:p>
+    <w:p>
+      <w:pPr>
+        <w:pStyle w:val="ListBullet"/>
+        <w:rPr>
+          <w:rFonts w:ascii="Times New Roman" w:hAnsi="Times New Roman" w:cs="Times New Roman"/>
+          <w:sz w:val="24"/>
+          <w:szCs w:val="24"/>
+        </w:rPr>
+      </w:pPr>
+      <w:r>
+        <w:rPr>
+          <w:rFonts w:ascii="Times New Roman" w:hAnsi="Times New Roman" w:cs="Times New Roman"/>
+          <w:sz w:val="24"/>
+          <w:szCs w:val="24"/>
+        </w:rPr>
+        <w:t xml:space="preserve">- </w:t>
+      </w:r>
+      <w:proofErr w:type="spellStart"/>
+      <w:r>
+        <w:rPr>
+          <w:rFonts w:ascii="Times New Roman" w:hAnsi="Times New Roman" w:cs="Times New Roman"/>
+          <w:sz w:val="24"/>
+          <w:szCs w:val="24"/>
+        </w:rPr>
+        <w:t>OrderID</w:t>
+      </w:r>
+      <w:proofErr w:type="spellEnd"/>
+      <w:r>
+        <w:rPr>
+          <w:rFonts w:ascii="Times New Roman" w:hAnsi="Times New Roman" w:cs="Times New Roman"/>
+          <w:sz w:val="24"/>
+          <w:szCs w:val="24"/>
+        </w:rPr>
+        <w:t xml:space="preserve"> (Foreign Key)</w:t>
+      </w:r>
+    </w:p>
+    <w:p>
+      <w:pPr>
+        <w:pStyle w:val="ListBullet"/>
+        <w:rPr>
+          <w:rFonts w:ascii="Times New Roman" w:hAnsi="Times New Roman" w:cs="Times New Roman"/>
+          <w:sz w:val="24"/>
+          <w:szCs w:val="24"/>
+        </w:rPr>
+      </w:pPr>
+      <w:r>
+        <w:rPr>
+          <w:rFonts w:ascii="Times New Roman" w:hAnsi="Times New Roman" w:cs="Times New Roman"/>
+          <w:sz w:val="24"/>
+          <w:szCs w:val="24"/>
+        </w:rPr>
+        <w:t xml:space="preserve">- </w:t>
+      </w:r>
+      <w:proofErr w:type="spellStart"/>
+      <w:r>
+        <w:rPr>
+          <w:rFonts w:ascii="Times New Roman" w:hAnsi="Times New Roman" w:cs="Times New Roman"/>
+          <w:sz w:val="24"/>
+          <w:szCs w:val="24"/>
+        </w:rPr>
+        <w:t>ProductID</w:t>
+      </w:r>
+      <w:proofErr w:type="spellEnd"/>
+      <w:r>
+        <w:rPr>
+          <w:rFonts w:ascii="Times New Roman" w:hAnsi="Times New Roman" w:cs="Times New Roman"/>
+          <w:sz w:val="24"/>
+          <w:szCs w:val="24"/>
+        </w:rPr>
+        <w:t xml:space="preserve"> (Foreign Key)</w:t>
+      </w:r>
+    </w:p>
+    <w:p>
+      <w:pPr>
+        <w:pStyle w:val="ListBullet"/>
+        <w:rPr>
+          <w:rFonts w:ascii="Times New Roman" w:hAnsi="Times New Roman" w:cs="Times New Roman"/>
+          <w:sz w:val="24"/>
+          <w:szCs w:val="24"/>
+        </w:rPr>
+      </w:pPr>
+      <w:r>
+        <w:rPr>
+          <w:rFonts w:ascii="Times New Roman" w:hAnsi="Times New Roman" w:cs="Times New Roman"/>
+          <w:sz w:val="24"/>
+          <w:szCs w:val="24"/>
+        </w:rPr>
+        <w:t>- Quantity</w:t>
+      </w:r>
+    </w:p>
+    <w:p>
+      <w:pPr>
+        <w:pStyle w:val="ListBullet"/>
+        <w:rPr>
+          <w:rFonts w:ascii="Times New Roman" w:hAnsi="Times New Roman" w:cs="Times New Roman"/>
+          <w:sz w:val="24"/>
+          <w:szCs w:val="24"/>
+        </w:rPr>
+      </w:pPr>
+      <w:r>
+        <w:rPr>
+          <w:rFonts w:ascii="Times New Roman" w:hAnsi="Times New Roman" w:cs="Times New Roman"/>
+          <w:sz w:val="24"/>
+          <w:szCs w:val="24"/>
+        </w:rPr>
+        <w:t>- Subtotal</w:t>
+      </w:r>
+    </w:p>
+    <w:p>
+      <w:pPr>
+        <w:pStyle w:val="Heading3"/>
+        <w:numPr>
+          <w:ilvl w:val="0"/>
+          <w:numId w:val="2"/>
+        </w:numPr>
+        <w:rPr>
+          <w:rFonts w:ascii="Times New Roman" w:hAnsi="Times New Roman" w:cs="Times New Roman"/>
+          <w:sz w:val="24"/>
+          <w:szCs w:val="24"/>
+        </w:rPr>
+      </w:pPr>
+      <w:r>
+        <w:rPr>
+          <w:rFonts w:ascii="Times New Roman" w:hAnsi="Times New Roman" w:cs="Times New Roman"/>
+          <w:sz w:val="24"/>
+          <w:szCs w:val="24"/>
+        </w:rPr>
+        <w:t>Cart</w:t>
+      </w:r>
+    </w:p>
+    <w:p>
+      <w:pPr>
+        <w:pStyle w:val="ListParagraph"/>
+      </w:pPr>
+    </w:p>
+    <w:p>
+      <w:pPr>
+        <w:pStyle w:val="ListBullet"/>
+        <w:rPr>
+          <w:rFonts w:ascii="Times New Roman" w:hAnsi="Times New Roman" w:cs="Times New Roman"/>
+          <w:sz w:val="24"/>
+          <w:szCs w:val="24"/>
+        </w:rPr>
+      </w:pPr>
+      <w:r>
+        <w:rPr>
+          <w:rFonts w:ascii="Times New Roman" w:hAnsi="Times New Roman" w:cs="Times New Roman"/>
+          <w:sz w:val="24"/>
+          <w:szCs w:val="24"/>
+        </w:rPr>
+        <w:t xml:space="preserve">- </w:t>
+      </w:r>
+      <w:proofErr w:type="spellStart"/>
+      <w:r>
+        <w:rPr>
+          <w:rFonts w:ascii="Times New Roman" w:hAnsi="Times New Roman" w:cs="Times New Roman"/>
+          <w:sz w:val="24"/>
+          <w:szCs w:val="24"/>
+        </w:rPr>
+        <w:t>CartID</w:t>
+      </w:r>
+      <w:proofErr w:type="spellEnd"/>
+      <w:r>
+        <w:rPr>
+          <w:rFonts w:ascii="Times New Roman" w:hAnsi="Times New Roman" w:cs="Times New Roman"/>
+          <w:sz w:val="24"/>
+          <w:szCs w:val="24"/>
+        </w:rPr>
+        <w:t xml:space="preserve"> (Primary Key)</w:t>
+      </w:r>
+    </w:p>
+    <w:p>
+      <w:pPr>
+        <w:pStyle w:val="ListBullet"/>
+        <w:rPr>
+          <w:rFonts w:ascii="Times New Roman" w:hAnsi="Times New Roman" w:cs="Times New Roman"/>
+          <w:sz w:val="24"/>
+          <w:szCs w:val="24"/>
+        </w:rPr>
+      </w:pPr>
+      <w:r>
+        <w:rPr>
+          <w:rFonts w:ascii="Times New Roman" w:hAnsi="Times New Roman" w:cs="Times New Roman"/>
+          <w:sz w:val="24"/>
+          <w:szCs w:val="24"/>
+        </w:rPr>
+        <w:t xml:space="preserve">- </w:t>
+      </w:r>
+      <w:proofErr w:type="spellStart"/>
+      <w:r>
+        <w:rPr>
+          <w:rFonts w:ascii="Times New Roman" w:hAnsi="Times New Roman" w:cs="Times New Roman"/>
+          <w:sz w:val="24"/>
+          <w:szCs w:val="24"/>
+        </w:rPr>
+        <w:t>UserID</w:t>
+      </w:r>
+      <w:proofErr w:type="spellEnd"/>
+      <w:r>
+        <w:rPr>
+          <w:rFonts w:ascii="Times New Roman" w:hAnsi="Times New Roman" w:cs="Times New Roman"/>
+          <w:sz w:val="24"/>
+          <w:szCs w:val="24"/>
+        </w:rPr>
+        <w:t xml:space="preserve"> (Foreign Key)</w:t>
+      </w:r>
+    </w:p>
+    <w:p>
+      <w:pPr>
+        <w:pStyle w:val="ListBullet"/>
+        <w:rPr>
+          <w:rFonts w:ascii="Times New Roman" w:hAnsi="Times New Roman" w:cs="Times New Roman"/>
+          <w:sz w:val="24"/>
+          <w:szCs w:val="24"/>
+        </w:rPr>
+      </w:pPr>
+      <w:r>
+        <w:rPr>
+          <w:rFonts w:ascii="Times New Roman" w:hAnsi="Times New Roman" w:cs="Times New Roman"/>
+          <w:sz w:val="24"/>
+          <w:szCs w:val="24"/>
+        </w:rPr>
+        <w:t xml:space="preserve">- </w:t>
+      </w:r>
+      <w:proofErr w:type="spellStart"/>
+      <w:r>
+        <w:rPr>
+          <w:rFonts w:ascii="Times New Roman" w:hAnsi="Times New Roman" w:cs="Times New Roman"/>
+          <w:sz w:val="24"/>
+          <w:szCs w:val="24"/>
+        </w:rPr>
+        <w:t>ProductID</w:t>
+      </w:r>
+      <w:proofErr w:type="spellEnd"/>
+      <w:r>
+        <w:rPr>
+          <w:rFonts w:ascii="Times New Roman" w:hAnsi="Times New Roman" w:cs="Times New Roman"/>
+          <w:sz w:val="24"/>
+          <w:szCs w:val="24"/>
+        </w:rPr>
+        <w:t xml:space="preserve"> (Foreign Key)</w:t>
+      </w:r>
+    </w:p>
+    <w:p>
+      <w:pPr>
+        <w:pStyle w:val="ListBullet"/>
+        <w:rPr>
+          <w:rFonts w:ascii="Times New Roman" w:hAnsi="Times New Roman" w:cs="Times New Roman"/>
+          <w:sz w:val="24"/>
+          <w:szCs w:val="24"/>
+        </w:rPr>
+      </w:pPr>
+      <w:r>
+        <w:rPr>
+          <w:rFonts w:ascii="Times New Roman" w:hAnsi="Times New Roman" w:cs="Times New Roman"/>
+          <w:sz w:val="24"/>
+          <w:szCs w:val="24"/>
+        </w:rPr>
+        <w:t>- Quantity</w:t>
+      </w:r>
+    </w:p>
+    <w:p>
+      <w:pPr>
         <w:ind w:right="1887"/>
         <w:jc w:val="both"/>
         <w:rPr>
@@ -12,32 +1064,6 @@
           <w:szCs w:val="24"/>
         </w:rPr>
       </w:pPr>
-      <w:r>
-        <w:rPr>
-          <w:rFonts w:ascii="Times New Roman" w:hAnsi="Times New Roman" w:cs="Times New Roman"/>
-          <w:b/>
-          <w:sz w:val="32"/>
-          <w:szCs w:val="32"/>
-        </w:rPr>
-        <w:t>2. ER Diagram</w:t>
-      </w:r>
-      <w:r>
-        <w:rPr>
-          <w:rFonts w:ascii="Times New Roman" w:hAnsi="Times New Roman" w:cs="Times New Roman"/>
-          <w:b/>
-          <w:sz w:val="24"/>
-          <w:szCs w:val="24"/>
-        </w:rPr>
-        <w:t>:</w:t>
-      </w:r>
-      <w:r>
-        <w:rPr>
-          <w:rFonts w:ascii="Times New Roman" w:hAnsi="Times New Roman" w:cs="Times New Roman"/>
-          <w:sz w:val="24"/>
-          <w:szCs w:val="24"/>
-        </w:rPr>
-        <w:t xml:space="preserve"> </w:t>
-      </w:r>
     </w:p>
     <w:p>
       <w:pPr>
@@ -45,36 +1071,11 @@
         <w:jc w:val="both"/>
         <w:rPr>
           <w:rFonts w:ascii="Times New Roman" w:hAnsi="Times New Roman" w:cs="Times New Roman"/>
-          <w:sz w:val="24"/>
-          <w:szCs w:val="24"/>
-        </w:rPr>
-      </w:pPr>
-      <w:r>
-        <w:rPr>
-          <w:rFonts w:ascii="Times New Roman" w:hAnsi="Times New Roman" w:cs="Times New Roman"/>
-          <w:sz w:val="24"/>
-          <w:szCs w:val="24"/>
-        </w:rPr>
-        <w:t xml:space="preserve">The ER diagram visually represents the relationships between the </w:t>
-      </w:r>
-      <w:proofErr w:type="gramStart"/>
-      <w:r>
-        <w:rPr>
-          <w:rFonts w:ascii="Times New Roman" w:hAnsi="Times New Roman" w:cs="Times New Roman"/>
-          <w:sz w:val="24"/>
-          <w:szCs w:val="24"/>
-        </w:rPr>
-        <w:t>entities</w:t>
-      </w:r>
-      <w:r>
-        <w:rPr>
-          <w:rFonts w:ascii="Times New Roman" w:hAnsi="Times New Roman" w:cs="Times New Roman"/>
-          <w:sz w:val="24"/>
-          <w:szCs w:val="24"/>
-        </w:rPr>
-        <w:t xml:space="preserve"> .</w:t>
-      </w:r>
-      <w:proofErr w:type="gramEnd"/>
+          <w:b/>
+          <w:sz w:val="24"/>
+          <w:szCs w:val="24"/>
+        </w:rPr>
+      </w:pPr>
     </w:p>
     <w:p>
       <w:pPr>
@@ -82,12 +1083,50 @@
         <w:jc w:val="both"/>
         <w:rPr>
           <w:rFonts w:ascii="Times New Roman" w:hAnsi="Times New Roman" w:cs="Times New Roman"/>
-          <w:sz w:val="24"/>
-          <w:szCs w:val="24"/>
-        </w:rPr>
-      </w:pPr>
-      <w:r>
-        <w:rPr>
+          <w:b/>
+          <w:sz w:val="24"/>
+          <w:szCs w:val="24"/>
+        </w:rPr>
+      </w:pPr>
+      <w:r>
+        <w:rPr>
+          <w:rFonts w:ascii="Times New Roman" w:hAnsi="Times New Roman" w:cs="Times New Roman"/>
+          <w:b/>
+          <w:color w:val="5B9BD5" w:themeColor="accent1"/>
+          <w:sz w:val="28"/>
+          <w:szCs w:val="28"/>
+        </w:rPr>
+        <w:lastRenderedPageBreak/>
+        <w:t>2. ER Diagram:</w:t>
+      </w:r>
+      <w:r>
+        <w:rPr>
+          <w:rFonts w:ascii="Times New Roman" w:hAnsi="Times New Roman" w:cs="Times New Roman"/>
+          <w:color w:val="5B9BD5" w:themeColor="accent1"/>
+          <w:sz w:val="24"/>
+          <w:szCs w:val="24"/>
+        </w:rPr>
+        <w:t xml:space="preserve"> </w:t>
+      </w:r>
+      <w:r>
+        <w:rPr>
+          <w:rFonts w:ascii="Times New Roman" w:hAnsi="Times New Roman" w:cs="Times New Roman"/>
+          <w:sz w:val="24"/>
+          <w:szCs w:val="24"/>
+        </w:rPr>
+        <w:t>The ER diagram visually represents the relationships between the entities</w:t>
+      </w:r>
+      <w:r>
+        <w:rPr>
+          <w:rFonts w:ascii="Times New Roman" w:hAnsi="Times New Roman" w:cs="Times New Roman"/>
+          <w:sz w:val="24"/>
+          <w:szCs w:val="24"/>
+        </w:rPr>
+        <w:t>.</w:t>
+      </w:r>
+      <w:r>
+        <w:rPr>
+          <w:rFonts w:ascii="Times New Roman" w:hAnsi="Times New Roman" w:cs="Times New Roman"/>
           <w:noProof/>
         </w:rPr>
         <w:drawing>
@@ -112,7 +1151,7 @@
                     <pic:cNvPicPr/>
                   </pic:nvPicPr>
                   <pic:blipFill>
-                    <a:blip r:embed="rId4"/>
+                    <a:blip r:embed="rId5"/>
                     <a:stretch>
                       <a:fillRect/>
                     </a:stretch>
@@ -144,6 +1183,14 @@
           <w:sz w:val="24"/>
           <w:szCs w:val="24"/>
         </w:rPr>
+        <w:t xml:space="preserve"> </w:t>
+      </w:r>
+      <w:r>
+        <w:rPr>
+          <w:rFonts w:ascii="Times New Roman" w:hAnsi="Times New Roman" w:cs="Times New Roman"/>
+          <w:sz w:val="24"/>
+          <w:szCs w:val="24"/>
+        </w:rPr>
         <w:t xml:space="preserve">The main entities include Users, Products, Categories, Orders, </w:t>
       </w:r>
       <w:proofErr w:type="spellStart"/>
@@ -172,15 +1219,7 @@
           <w:sz w:val="24"/>
           <w:szCs w:val="24"/>
         </w:rPr>
-        <w:t xml:space="preserve"> etc</w:t>
-      </w:r>
-      <w:r>
-        <w:rPr>
-          <w:rFonts w:ascii="Times New Roman" w:hAnsi="Times New Roman" w:cs="Times New Roman"/>
-          <w:sz w:val="24"/>
-          <w:szCs w:val="24"/>
-        </w:rPr>
-        <w:t>. Attributes and primary keys are defined for each</w:t>
+        <w:t xml:space="preserve"> etc. Attributes and primary keys are defined for each</w:t>
       </w:r>
       <w:r>
         <w:rPr>
@@ -190,6 +1229,84 @@
         </w:rPr>
         <w:t>’</w:t>
       </w:r>
+    </w:p>
+    <w:p>
+      <w:pPr>
+        <w:ind w:right="1887"/>
+        <w:jc w:val="both"/>
+        <w:rPr>
+          <w:rFonts w:ascii="Times New Roman" w:hAnsi="Times New Roman" w:cs="Times New Roman"/>
+          <w:sz w:val="24"/>
+          <w:szCs w:val="24"/>
+        </w:rPr>
+      </w:pPr>
+    </w:p>
+    <w:p>
+      <w:pPr>
+        <w:ind w:right="1887"/>
+        <w:jc w:val="both"/>
+        <w:rPr>
+          <w:rFonts w:ascii="Times New Roman" w:hAnsi="Times New Roman" w:cs="Times New Roman"/>
+          <w:sz w:val="24"/>
+          <w:szCs w:val="24"/>
+        </w:rPr>
+      </w:pPr>
+    </w:p>
+    <w:p>
+      <w:pPr>
+        <w:ind w:right="1887"/>
+        <w:jc w:val="both"/>
+        <w:rPr>
+          <w:rFonts w:ascii="Times New Roman" w:hAnsi="Times New Roman" w:cs="Times New Roman"/>
+          <w:sz w:val="24"/>
+          <w:szCs w:val="24"/>
+        </w:rPr>
+      </w:pPr>
+    </w:p>
+    <w:p>
+      <w:pPr>
+        <w:ind w:right="1887"/>
+        <w:jc w:val="both"/>
+        <w:rPr>
+          <w:rFonts w:ascii="Times New Roman" w:hAnsi="Times New Roman" w:cs="Times New Roman"/>
+          <w:sz w:val="24"/>
+          <w:szCs w:val="24"/>
+        </w:rPr>
+      </w:pPr>
+    </w:p>
+    <w:p>
+      <w:pPr>
+        <w:ind w:right="1887"/>
+        <w:jc w:val="both"/>
+        <w:rPr>
+          <w:rFonts w:ascii="Times New Roman" w:hAnsi="Times New Roman" w:cs="Times New Roman"/>
+          <w:color w:val="5B9BD5" w:themeColor="accent1"/>
+          <w:sz w:val="32"/>
+          <w:szCs w:val="32"/>
+        </w:rPr>
+      </w:pPr>
+      <w:r>
+        <w:rPr>
+          <w:rFonts w:ascii="Times New Roman" w:hAnsi="Times New Roman" w:cs="Times New Roman"/>
+          <w:color w:val="5B9BD5" w:themeColor="accent1"/>
+          <w:sz w:val="32"/>
+          <w:szCs w:val="32"/>
+        </w:rPr>
+        <w:lastRenderedPageBreak/>
+        <w:t>3. Normalization</w:t>
+      </w:r>
+    </w:p>
+    <w:p>
+      <w:pPr>
+        <w:ind w:right="1887"/>
+        <w:jc w:val="both"/>
+        <w:rPr>
+          <w:rFonts w:ascii="Times New Roman" w:hAnsi="Times New Roman" w:cs="Times New Roman"/>
+          <w:color w:val="5B9BD5" w:themeColor="accent1"/>
+          <w:sz w:val="32"/>
+          <w:szCs w:val="32"/>
+        </w:rPr>
+      </w:pPr>
       <w:bookmarkStart w:id="0" w:name="_GoBack"/>
       <w:bookmarkEnd w:id="0"/>
     </w:p>
@@ -201,6 +1318,127 @@
     </w:sectPr>
   </w:body>
 </w:document>
+</file>
+
+<file path=word/numbering.xml><?xml version="1.0" encoding="utf-8"?>
+<w:numbering xmlns:wpc="http://schemas.microsoft.com/office/word/2010/wordprocessingCanvas" xmlns:cx="http://schemas.microsoft.com/office/drawing/2014/chartex" xmlns:cx1="http://schemas.microsoft.com/office/drawing/2015/9/8/chartex" xmlns:cx2="http://schemas.microsoft.com/office/drawing/2015/10/21/chartex" xmlns:cx3="http://schemas.microsoft.com/office/drawing/2016/5/9/chartex" xmlns:cx4="http://schemas.microsoft.com/office/drawing/2016/5/10/chartex" xmlns:cx5="http://schemas.microsoft.com/office/drawing/2016/5/11/chartex" xmlns:cx6="http://schemas.microsoft.com/office/drawing/2016/5/12/chartex" xmlns:cx7="http://schemas.microsoft.com/office/drawing/2016/5/13/chartex" xmlns:cx8="http://schemas.microsoft.com/office/drawing/2016/5/14/chartex" xmlns:mc="http://schemas.openxmlformats.org/markup-compatibility/2006" xmlns:aink="http://schemas.microsoft.com/office/drawing/2016/ink" xmlns:am3d="http://schemas.microsoft.com/office/drawing/2017/model3d" xmlns:o="urn:schemas-microsoft-com:office:office" xmlns:r="http://schemas.openxmlformats.org/officeDocument/2006/relationships" xmlns:m="http://schemas.openxmlformats.org/officeDocument/2006/math" xmlns:v="urn:schemas-microsoft-com:vml" xmlns:wp14="http://schemas.microsoft.com/office/word/2010/wordprocessingDrawing" xmlns:wp="http://schemas.openxmlformats.org/drawingml/2006/wordprocessingDrawing" xmlns:w10="urn:schemas-microsoft-com:office:word" xmlns:w="http://schemas.openxmlformats.org/wordprocessingml/2006/main" xmlns:w14="http://schemas.microsoft.com/office/word/2010/wordml" xmlns:w15="http://schemas.microsoft.com/office/word/2012/wordml" xmlns:w16cid="http://schemas.microsoft.com/office/word/2016/wordml/cid" xmlns:w16se="http://schemas.microsoft.com/office/word/2015/wordml/symex" xmlns:wpg="http://schemas.microsoft.com/office/word/2010/wordprocessingGroup" xmlns:wpi="http://schemas.microsoft.com/office/word/2010/wordprocessingInk" xmlns:wne="http://schemas.microsoft.com/office/word/2006/wordml" xmlns:wps="http://schemas.microsoft.com/office/word/2010/wordprocessingShape" mc:Ignorable="w14 w15 w16se w16cid wp14">
+  <w:abstractNum w:abstractNumId="0" w15:restartNumberingAfterBreak="0">
+    <w:nsid w:val="FFFFFF89"/>
+    <w:multiLevelType w:val="singleLevel"/>
+    <w:tmpl w:val="BD48F588"/>
+    <w:lvl w:ilvl="0">
+      <w:start w:val="1"/>
+      <w:numFmt w:val="bullet"/>
+      <w:pStyle w:val="ListBullet"/>
+      <w:lvlText w:val=""/>
+      <w:lvlJc w:val="left"/>
+      <w:pPr>
+        <w:tabs>
+          <w:tab w:val="num" w:pos="360"/>
+        </w:tabs>
+        <w:ind w:left="360" w:hanging="360"/>
+      </w:pPr>
+      <w:rPr>
+        <w:rFonts w:ascii="Symbol" w:hAnsi="Symbol" w:hint="default"/>
+      </w:rPr>
+    </w:lvl>
+  </w:abstractNum>
+  <w:abstractNum w:abstractNumId="1" w15:restartNumberingAfterBreak="0">
+    <w:nsid w:val="03D40574"/>
+    <w:multiLevelType w:val="hybridMultilevel"/>
+    <w:tmpl w:val="DE283718"/>
+    <w:lvl w:ilvl="0" w:tplc="0409000F">
+      <w:start w:val="1"/>
+      <w:numFmt w:val="decimal"/>
+      <w:lvlText w:val="%1."/>
+      <w:lvlJc w:val="left"/>
+      <w:pPr>
+        <w:ind w:left="720" w:hanging="360"/>
+      </w:pPr>
+      <w:rPr>
+        <w:rFonts w:hint="default"/>
+      </w:rPr>
+    </w:lvl>
+    <w:lvl w:ilvl="1" w:tplc="04090019" w:tentative="1">
+      <w:start w:val="1"/>
+      <w:numFmt w:val="lowerLetter"/>
+      <w:lvlText w:val="%2."/>
+      <w:lvlJc w:val="left"/>
+      <w:pPr>
+        <w:ind w:left="1440" w:hanging="360"/>
+      </w:pPr>
+    </w:lvl>
+    <w:lvl w:ilvl="2" w:tplc="0409001B" w:tentative="1">
+      <w:start w:val="1"/>
+      <w:numFmt w:val="lowerRoman"/>
+      <w:lvlText w:val="%3."/>
+      <w:lvlJc w:val="right"/>
+      <w:pPr>
+        <w:ind w:left="2160" w:hanging="180"/>
+      </w:pPr>
+    </w:lvl>
+    <w:lvl w:ilvl="3" w:tplc="0409000F" w:tentative="1">
+      <w:start w:val="1"/>
+      <w:numFmt w:val="decimal"/>
+      <w:lvlText w:val="%4."/>
+      <w:lvlJc w:val="left"/>
+      <w:pPr>
+        <w:ind w:left="2880" w:hanging="360"/>
+      </w:pPr>
+    </w:lvl>
+    <w:lvl w:ilvl="4" w:tplc="04090019" w:tentative="1">
+      <w:start w:val="1"/>
+      <w:numFmt w:val="lowerLetter"/>
+      <w:lvlText w:val="%5."/>
+      <w:lvlJc w:val="left"/>
+      <w:pPr>
+        <w:ind w:left="3600" w:hanging="360"/>
+      </w:pPr>
+    </w:lvl>
+    <w:lvl w:ilvl="5" w:tplc="0409001B" w:tentative="1">
+      <w:start w:val="1"/>
+      <w:numFmt w:val="lowerRoman"/>
+      <w:lvlText w:val="%6."/>
+      <w:lvlJc w:val="right"/>
+      <w:pPr>
+        <w:ind w:left="4320" w:hanging="180"/>
+      </w:pPr>
+    </w:lvl>
+    <w:lvl w:ilvl="6" w:tplc="0409000F" w:tentative="1">
+      <w:start w:val="1"/>
+      <w:numFmt w:val="decimal"/>
+      <w:lvlText w:val="%7."/>
+      <w:lvlJc w:val="left"/>
+      <w:pPr>
+        <w:ind w:left="5040" w:hanging="360"/>
+      </w:pPr>
+    </w:lvl>
+    <w:lvl w:ilvl="7" w:tplc="04090019" w:tentative="1">
+      <w:start w:val="1"/>
+      <w:numFmt w:val="lowerLetter"/>
+      <w:lvlText w:val="%8."/>
+      <w:lvlJc w:val="left"/>
+      <w:pPr>
+        <w:ind w:left="5760" w:hanging="360"/>
+      </w:pPr>
+    </w:lvl>
+    <w:lvl w:ilvl="8" w:tplc="0409001B" w:tentative="1">
+      <w:start w:val="1"/>
+      <w:numFmt w:val="lowerRoman"/>
+      <w:lvlText w:val="%9."/>
+      <w:lvlJc w:val="right"/>
+      <w:pPr>
+        <w:ind w:left="6480" w:hanging="180"/>
+      </w:pPr>
+    </w:lvl>
+  </w:abstractNum>
+  <w:num w:numId="1">
+    <w:abstractNumId w:val="0"/>
+  </w:num>
+  <w:num w:numId="2">
+    <w:abstractNumId w:val="1"/>
+  </w:num>
+</w:numbering>
 </file>
 
 <file path=word/styles.xml><?xml version="1.0" encoding="utf-8"?>
@@ -598,6 +1836,75 @@
     <w:name w:val="Normal"/>
     <w:qFormat/>
   </w:style>
+  <w:style w:type="paragraph" w:styleId="Heading1">
+    <w:name w:val="heading 1"/>
+    <w:basedOn w:val="Normal"/>
+    <w:next w:val="Normal"/>
+    <w:link w:val="Heading1Char"/>
+    <w:uiPriority w:val="9"/>
+    <w:qFormat/>
+    <w:rsid w:val="00DC19D7"/>
+    <w:pPr>
+      <w:keepNext/>
+      <w:keepLines/>
+      <w:spacing w:before="480" w:after="0" w:line="276" w:lineRule="auto"/>
+      <w:outlineLvl w:val="0"/>
+    </w:pPr>
+    <w:rPr>
+      <w:rFonts w:asciiTheme="majorHAnsi" w:eastAsiaTheme="majorEastAsia" w:hAnsiTheme="majorHAnsi" w:cstheme="majorBidi"/>
+      <w:b/>
+      <w:bCs/>
+      <w:color w:val="2E74B5" w:themeColor="accent1" w:themeShade="BF"/>
+      <w:sz w:val="28"/>
+      <w:szCs w:val="28"/>
+    </w:rPr>
+  </w:style>
+  <w:style w:type="paragraph" w:styleId="Heading2">
+    <w:name w:val="heading 2"/>
+    <w:basedOn w:val="Normal"/>
+    <w:next w:val="Normal"/>
+    <w:link w:val="Heading2Char"/>
+    <w:uiPriority w:val="9"/>
+    <w:unhideWhenUsed/>
+    <w:qFormat/>
+    <w:rsid w:val="00DC19D7"/>
+    <w:pPr>
+      <w:keepNext/>
+      <w:keepLines/>
+      <w:spacing w:before="200" w:after="0" w:line="276" w:lineRule="auto"/>
+      <w:outlineLvl w:val="1"/>
+    </w:pPr>
+    <w:rPr>
+      <w:rFonts w:asciiTheme="majorHAnsi" w:eastAsiaTheme="majorEastAsia" w:hAnsiTheme="majorHAnsi" w:cstheme="majorBidi"/>
+      <w:b/>
+      <w:bCs/>
+      <w:color w:val="5B9BD5" w:themeColor="accent1"/>
+      <w:sz w:val="26"/>
+      <w:szCs w:val="26"/>
+    </w:rPr>
+  </w:style>
+  <w:style w:type="paragraph" w:styleId="Heading3">
+    <w:name w:val="heading 3"/>
+    <w:basedOn w:val="Normal"/>
+    <w:next w:val="Normal"/>
+    <w:link w:val="Heading3Char"/>
+    <w:uiPriority w:val="9"/>
+    <w:unhideWhenUsed/>
+    <w:qFormat/>
+    <w:rsid w:val="00DC19D7"/>
+    <w:pPr>
+      <w:keepNext/>
+      <w:keepLines/>
+      <w:spacing w:before="200" w:after="0" w:line="276" w:lineRule="auto"/>
+      <w:outlineLvl w:val="2"/>
+    </w:pPr>
+    <w:rPr>
+      <w:rFonts w:asciiTheme="majorHAnsi" w:eastAsiaTheme="majorEastAsia" w:hAnsiTheme="majorHAnsi" w:cstheme="majorBidi"/>
+      <w:b/>
+      <w:bCs/>
+      <w:color w:val="5B9BD5" w:themeColor="accent1"/>
+    </w:rPr>
+  </w:style>
   <w:style w:type="character" w:default="1" w:styleId="DefaultParagraphFont">
     <w:name w:val="Default Paragraph Font"/>
     <w:uiPriority w:val="1"/>
@@ -624,6 +1931,77 @@
     <w:uiPriority w:val="99"/>
     <w:semiHidden/>
     <w:unhideWhenUsed/>
+  </w:style>
+  <w:style w:type="character" w:customStyle="1" w:styleId="Heading1Char">
+    <w:name w:val="Heading 1 Char"/>
+    <w:basedOn w:val="DefaultParagraphFont"/>
+    <w:link w:val="Heading1"/>
+    <w:uiPriority w:val="9"/>
+    <w:rsid w:val="00DC19D7"/>
+    <w:rPr>
+      <w:rFonts w:asciiTheme="majorHAnsi" w:eastAsiaTheme="majorEastAsia" w:hAnsiTheme="majorHAnsi" w:cstheme="majorBidi"/>
+      <w:b/>
+      <w:bCs/>
+      <w:color w:val="2E74B5" w:themeColor="accent1" w:themeShade="BF"/>
+      <w:sz w:val="28"/>
+      <w:szCs w:val="28"/>
+    </w:rPr>
+  </w:style>
+  <w:style w:type="character" w:customStyle="1" w:styleId="Heading2Char">
+    <w:name w:val="Heading 2 Char"/>
+    <w:basedOn w:val="DefaultParagraphFont"/>
+    <w:link w:val="Heading2"/>
+    <w:uiPriority w:val="9"/>
+    <w:rsid w:val="00DC19D7"/>
+    <w:rPr>
+      <w:rFonts w:asciiTheme="majorHAnsi" w:eastAsiaTheme="majorEastAsia" w:hAnsiTheme="majorHAnsi" w:cstheme="majorBidi"/>
+      <w:b/>
+      <w:bCs/>
+      <w:color w:val="5B9BD5" w:themeColor="accent1"/>
+      <w:sz w:val="26"/>
+      <w:szCs w:val="26"/>
+    </w:rPr>
+  </w:style>
+  <w:style w:type="character" w:customStyle="1" w:styleId="Heading3Char">
+    <w:name w:val="Heading 3 Char"/>
+    <w:basedOn w:val="DefaultParagraphFont"/>
+    <w:link w:val="Heading3"/>
+    <w:uiPriority w:val="9"/>
+    <w:rsid w:val="00DC19D7"/>
+    <w:rPr>
+      <w:rFonts w:asciiTheme="majorHAnsi" w:eastAsiaTheme="majorEastAsia" w:hAnsiTheme="majorHAnsi" w:cstheme="majorBidi"/>
+      <w:b/>
+      <w:bCs/>
+      <w:color w:val="5B9BD5" w:themeColor="accent1"/>
+    </w:rPr>
+  </w:style>
+  <w:style w:type="paragraph" w:styleId="ListBullet">
+    <w:name w:val="List Bullet"/>
+    <w:basedOn w:val="Normal"/>
+    <w:uiPriority w:val="99"/>
+    <w:unhideWhenUsed/>
+    <w:rsid w:val="00DC19D7"/>
+    <w:pPr>
+      <w:numPr>
+        <w:numId w:val="1"/>
+      </w:numPr>
+      <w:spacing w:after="200" w:line="276" w:lineRule="auto"/>
+      <w:contextualSpacing/>
+    </w:pPr>
+    <w:rPr>
+      <w:rFonts w:eastAsiaTheme="minorEastAsia"/>
+    </w:rPr>
+  </w:style>
+  <w:style w:type="paragraph" w:styleId="ListParagraph">
+    <w:name w:val="List Paragraph"/>
+    <w:basedOn w:val="Normal"/>
+    <w:uiPriority w:val="34"/>
+    <w:qFormat/>
+    <w:rsid w:val="00E54B07"/>
+    <w:pPr>
+      <w:ind w:left="720"/>
+      <w:contextualSpacing/>
+    </w:pPr>
   </w:style>
 </w:styles>
 </file>

</xml_diff>